<commit_message>
actualización doc estandar de calidad
</commit_message>
<xml_diff>
--- a/NoteBook/working notes and documents/Estandares de Calidad.docx
+++ b/NoteBook/working notes and documents/Estandares de Calidad.docx
@@ -1,6 +1,6 @@
 
 <file path=word/document.xml><?xml version="1.0" encoding="utf-8"?>
-<w:document xmlns:wpc="http://schemas.microsoft.com/office/word/2010/wordprocessingCanvas" xmlns:mc="http://schemas.openxmlformats.org/markup-compatibility/2006" xmlns:o="urn:schemas-microsoft-com:office:office" xmlns:r="http://schemas.openxmlformats.org/officeDocument/2006/relationships" xmlns:m="http://schemas.openxmlformats.org/officeDocument/2006/math" xmlns:v="urn:schemas-microsoft-com:vml" xmlns:wp14="http://schemas.microsoft.com/office/word/2010/wordprocessingDrawing" xmlns:wp="http://schemas.openxmlformats.org/drawingml/2006/wordprocessingDrawing" xmlns:w10="urn:schemas-microsoft-com:office:word" xmlns:w="http://schemas.openxmlformats.org/wordprocessingml/2006/main" xmlns:w14="http://schemas.microsoft.com/office/word/2010/wordml" xmlns:wpg="http://schemas.microsoft.com/office/word/2010/wordprocessingGroup" xmlns:wpi="http://schemas.microsoft.com/office/word/2010/wordprocessingInk" xmlns:wne="http://schemas.microsoft.com/office/word/2006/wordml" xmlns:wps="http://schemas.microsoft.com/office/word/2010/wordprocessingShape" mc:Ignorable="w14 wp14">
+<w:document xmlns:wpc="http://schemas.microsoft.com/office/word/2010/wordprocessingCanvas" xmlns:mc="http://schemas.openxmlformats.org/markup-compatibility/2006" xmlns:o="urn:schemas-microsoft-com:office:office" xmlns:r="http://schemas.openxmlformats.org/officeDocument/2006/relationships" xmlns:m="http://schemas.openxmlformats.org/officeDocument/2006/math" xmlns:v="urn:schemas-microsoft-com:vml" xmlns:wp14="http://schemas.microsoft.com/office/word/2010/wordprocessingDrawing" xmlns:wp="http://schemas.openxmlformats.org/drawingml/2006/wordprocessingDrawing" xmlns:w10="urn:schemas-microsoft-com:office:word" xmlns:w="http://schemas.openxmlformats.org/wordprocessingml/2006/main" xmlns:w14="http://schemas.microsoft.com/office/word/2010/wordml" xmlns:w15="http://schemas.microsoft.com/office/word/2012/wordml" xmlns:wpg="http://schemas.microsoft.com/office/word/2010/wordprocessingGroup" xmlns:wpi="http://schemas.microsoft.com/office/word/2010/wordprocessingInk" xmlns:wne="http://schemas.microsoft.com/office/word/2006/wordml" xmlns:wps="http://schemas.microsoft.com/office/word/2010/wordprocessingShape" mc:Ignorable="w14 w15 wp14">
   <w:body>
     <w:p/>
     <w:p>
@@ -780,6 +780,7 @@
               <w:rFonts w:asciiTheme="minorHAnsi" w:eastAsiaTheme="minorEastAsia" w:hAnsiTheme="minorHAnsi" w:cstheme="minorBidi"/>
               <w:noProof/>
               <w:color w:val="auto"/>
+              <w:lang w:val="es-ES" w:eastAsia="es-ES"/>
             </w:rPr>
           </w:pPr>
           <w:r>
@@ -791,7 +792,7 @@
           <w:r>
             <w:fldChar w:fldCharType="separate"/>
           </w:r>
-          <w:hyperlink w:anchor="_Toc383886486" w:history="1">
+          <w:hyperlink w:anchor="_Toc386311559" w:history="1">
             <w:r>
               <w:rPr>
                 <w:rStyle w:val="Hipervnculo"/>
@@ -804,6 +805,7 @@
                 <w:rFonts w:asciiTheme="minorHAnsi" w:eastAsiaTheme="minorEastAsia" w:hAnsiTheme="minorHAnsi" w:cstheme="minorBidi"/>
                 <w:noProof/>
                 <w:color w:val="auto"/>
+                <w:lang w:val="es-ES" w:eastAsia="es-ES"/>
               </w:rPr>
               <w:tab/>
             </w:r>
@@ -833,7 +835,7 @@
                 <w:noProof/>
                 <w:webHidden/>
               </w:rPr>
-              <w:instrText xml:space="preserve"> PAGEREF _Toc383886486 \h </w:instrText>
+              <w:instrText xml:space="preserve"> PAGEREF _Toc386311559 \h </w:instrText>
             </w:r>
             <w:r>
               <w:rPr>
@@ -875,9 +877,10 @@
               <w:rFonts w:asciiTheme="minorHAnsi" w:eastAsiaTheme="minorEastAsia" w:hAnsiTheme="minorHAnsi" w:cstheme="minorBidi"/>
               <w:noProof/>
               <w:color w:val="auto"/>
+              <w:lang w:val="es-ES" w:eastAsia="es-ES"/>
             </w:rPr>
           </w:pPr>
-          <w:hyperlink w:anchor="_Toc383886487" w:history="1">
+          <w:hyperlink w:anchor="_Toc386311560" w:history="1">
             <w:r>
               <w:rPr>
                 <w:rStyle w:val="Hipervnculo"/>
@@ -890,6 +893,7 @@
                 <w:rFonts w:asciiTheme="minorHAnsi" w:eastAsiaTheme="minorEastAsia" w:hAnsiTheme="minorHAnsi" w:cstheme="minorBidi"/>
                 <w:noProof/>
                 <w:color w:val="auto"/>
+                <w:lang w:val="es-ES" w:eastAsia="es-ES"/>
               </w:rPr>
               <w:tab/>
             </w:r>
@@ -919,7 +923,7 @@
                 <w:noProof/>
                 <w:webHidden/>
               </w:rPr>
-              <w:instrText xml:space="preserve"> PAGEREF _Toc383886487 \h </w:instrText>
+              <w:instrText xml:space="preserve"> PAGEREF _Toc386311560 \h </w:instrText>
             </w:r>
             <w:r>
               <w:rPr>
@@ -961,9 +965,10 @@
               <w:rFonts w:asciiTheme="minorHAnsi" w:eastAsiaTheme="minorEastAsia" w:hAnsiTheme="minorHAnsi" w:cstheme="minorBidi"/>
               <w:noProof/>
               <w:color w:val="auto"/>
+              <w:lang w:val="es-ES" w:eastAsia="es-ES"/>
             </w:rPr>
           </w:pPr>
-          <w:hyperlink w:anchor="_Toc383886488" w:history="1">
+          <w:hyperlink w:anchor="_Toc386311561" w:history="1">
             <w:r>
               <w:rPr>
                 <w:rStyle w:val="Hipervnculo"/>
@@ -976,6 +981,7 @@
                 <w:rFonts w:asciiTheme="minorHAnsi" w:eastAsiaTheme="minorEastAsia" w:hAnsiTheme="minorHAnsi" w:cstheme="minorBidi"/>
                 <w:noProof/>
                 <w:color w:val="auto"/>
+                <w:lang w:val="es-ES" w:eastAsia="es-ES"/>
               </w:rPr>
               <w:tab/>
             </w:r>
@@ -1005,7 +1011,7 @@
                 <w:noProof/>
                 <w:webHidden/>
               </w:rPr>
-              <w:instrText xml:space="preserve"> PAGEREF _Toc383886488 \h </w:instrText>
+              <w:instrText xml:space="preserve"> PAGEREF _Toc386311561 \h </w:instrText>
             </w:r>
             <w:r>
               <w:rPr>
@@ -1025,7 +1031,7 @@
                 <w:noProof/>
                 <w:webHidden/>
               </w:rPr>
-              <w:t>8</w:t>
+              <w:t>6</w:t>
             </w:r>
             <w:r>
               <w:rPr>
@@ -1047,9 +1053,10 @@
               <w:rFonts w:asciiTheme="minorHAnsi" w:eastAsiaTheme="minorEastAsia" w:hAnsiTheme="minorHAnsi" w:cstheme="minorBidi"/>
               <w:noProof/>
               <w:color w:val="auto"/>
+              <w:lang w:val="es-ES" w:eastAsia="es-ES"/>
             </w:rPr>
           </w:pPr>
-          <w:hyperlink w:anchor="_Toc383886489" w:history="1">
+          <w:hyperlink w:anchor="_Toc386311562" w:history="1">
             <w:r>
               <w:rPr>
                 <w:rStyle w:val="Hipervnculo"/>
@@ -1062,6 +1069,7 @@
                 <w:rFonts w:asciiTheme="minorHAnsi" w:eastAsiaTheme="minorEastAsia" w:hAnsiTheme="minorHAnsi" w:cstheme="minorBidi"/>
                 <w:noProof/>
                 <w:color w:val="auto"/>
+                <w:lang w:val="es-ES" w:eastAsia="es-ES"/>
               </w:rPr>
               <w:tab/>
             </w:r>
@@ -1091,7 +1099,7 @@
                 <w:noProof/>
                 <w:webHidden/>
               </w:rPr>
-              <w:instrText xml:space="preserve"> PAGEREF _Toc383886489 \h </w:instrText>
+              <w:instrText xml:space="preserve"> PAGEREF _Toc386311562 \h </w:instrText>
             </w:r>
             <w:r>
               <w:rPr>
@@ -1111,7 +1119,7 @@
                 <w:noProof/>
                 <w:webHidden/>
               </w:rPr>
-              <w:t>8</w:t>
+              <w:t>7</w:t>
             </w:r>
             <w:r>
               <w:rPr>
@@ -1133,9 +1141,10 @@
               <w:rFonts w:asciiTheme="minorHAnsi" w:eastAsiaTheme="minorEastAsia" w:hAnsiTheme="minorHAnsi" w:cstheme="minorBidi"/>
               <w:noProof/>
               <w:color w:val="auto"/>
+              <w:lang w:val="es-ES" w:eastAsia="es-ES"/>
             </w:rPr>
           </w:pPr>
-          <w:hyperlink w:anchor="_Toc383886490" w:history="1">
+          <w:hyperlink w:anchor="_Toc386311563" w:history="1">
             <w:r>
               <w:rPr>
                 <w:rStyle w:val="Hipervnculo"/>
@@ -1148,6 +1157,7 @@
                 <w:rFonts w:asciiTheme="minorHAnsi" w:eastAsiaTheme="minorEastAsia" w:hAnsiTheme="minorHAnsi" w:cstheme="minorBidi"/>
                 <w:noProof/>
                 <w:color w:val="auto"/>
+                <w:lang w:val="es-ES" w:eastAsia="es-ES"/>
               </w:rPr>
               <w:tab/>
             </w:r>
@@ -1177,7 +1187,7 @@
                 <w:noProof/>
                 <w:webHidden/>
               </w:rPr>
-              <w:instrText xml:space="preserve"> PAGEREF _Toc383886490 \h </w:instrText>
+              <w:instrText xml:space="preserve"> PAGEREF _Toc386311563 \h </w:instrText>
             </w:r>
             <w:r>
               <w:rPr>
@@ -1197,7 +1207,7 @@
                 <w:noProof/>
                 <w:webHidden/>
               </w:rPr>
-              <w:t>8</w:t>
+              <w:t>7</w:t>
             </w:r>
             <w:r>
               <w:rPr>
@@ -1219,9 +1229,10 @@
               <w:rFonts w:asciiTheme="minorHAnsi" w:eastAsiaTheme="minorEastAsia" w:hAnsiTheme="minorHAnsi" w:cstheme="minorBidi"/>
               <w:noProof/>
               <w:color w:val="auto"/>
+              <w:lang w:val="es-ES" w:eastAsia="es-ES"/>
             </w:rPr>
           </w:pPr>
-          <w:hyperlink w:anchor="_Toc383886491" w:history="1">
+          <w:hyperlink w:anchor="_Toc386311564" w:history="1">
             <w:r>
               <w:rPr>
                 <w:rStyle w:val="Hipervnculo"/>
@@ -1234,6 +1245,7 @@
                 <w:rFonts w:asciiTheme="minorHAnsi" w:eastAsiaTheme="minorEastAsia" w:hAnsiTheme="minorHAnsi" w:cstheme="minorBidi"/>
                 <w:noProof/>
                 <w:color w:val="auto"/>
+                <w:lang w:val="es-ES" w:eastAsia="es-ES"/>
               </w:rPr>
               <w:tab/>
             </w:r>
@@ -1263,7 +1275,7 @@
                 <w:noProof/>
                 <w:webHidden/>
               </w:rPr>
-              <w:instrText xml:space="preserve"> PAGEREF _Toc383886491 \h </w:instrText>
+              <w:instrText xml:space="preserve"> PAGEREF _Toc386311564 \h </w:instrText>
             </w:r>
             <w:r>
               <w:rPr>
@@ -1283,7 +1295,7 @@
                 <w:noProof/>
                 <w:webHidden/>
               </w:rPr>
-              <w:t>9</w:t>
+              <w:t>7</w:t>
             </w:r>
             <w:r>
               <w:rPr>
@@ -1305,9 +1317,10 @@
               <w:rFonts w:asciiTheme="minorHAnsi" w:eastAsiaTheme="minorEastAsia" w:hAnsiTheme="minorHAnsi" w:cstheme="minorBidi"/>
               <w:noProof/>
               <w:color w:val="auto"/>
+              <w:lang w:val="es-ES" w:eastAsia="es-ES"/>
             </w:rPr>
           </w:pPr>
-          <w:hyperlink w:anchor="_Toc383886492" w:history="1">
+          <w:hyperlink w:anchor="_Toc386311565" w:history="1">
             <w:r>
               <w:rPr>
                 <w:rStyle w:val="Hipervnculo"/>
@@ -1320,6 +1333,7 @@
                 <w:rFonts w:asciiTheme="minorHAnsi" w:eastAsiaTheme="minorEastAsia" w:hAnsiTheme="minorHAnsi" w:cstheme="minorBidi"/>
                 <w:noProof/>
                 <w:color w:val="auto"/>
+                <w:lang w:val="es-ES" w:eastAsia="es-ES"/>
               </w:rPr>
               <w:tab/>
             </w:r>
@@ -1328,7 +1342,7 @@
                 <w:rStyle w:val="Hipervnculo"/>
                 <w:noProof/>
               </w:rPr>
-              <w:t>Estándar QUAL-Criterios de Calidad</w:t>
+              <w:t>Estándar de defectos</w:t>
             </w:r>
             <w:r>
               <w:rPr>
@@ -1349,7 +1363,7 @@
                 <w:noProof/>
                 <w:webHidden/>
               </w:rPr>
-              <w:instrText xml:space="preserve"> PAGEREF _Toc383886492 \h </w:instrText>
+              <w:instrText xml:space="preserve"> PAGEREF _Toc386311565 \h </w:instrText>
             </w:r>
             <w:r>
               <w:rPr>
@@ -1369,7 +1383,103 @@
                 <w:noProof/>
                 <w:webHidden/>
               </w:rPr>
-              <w:t>9</w:t>
+              <w:t>7</w:t>
+            </w:r>
+            <w:r>
+              <w:rPr>
+                <w:noProof/>
+                <w:webHidden/>
+              </w:rPr>
+              <w:fldChar w:fldCharType="end"/>
+            </w:r>
+          </w:hyperlink>
+        </w:p>
+        <w:p>
+          <w:pPr>
+            <w:pStyle w:val="TDC1"/>
+            <w:tabs>
+              <w:tab w:val="left" w:pos="440"/>
+              <w:tab w:val="right" w:leader="dot" w:pos="8828"/>
+            </w:tabs>
+            <w:rPr>
+              <w:rFonts w:asciiTheme="minorHAnsi" w:eastAsiaTheme="minorEastAsia" w:hAnsiTheme="minorHAnsi" w:cstheme="minorBidi"/>
+              <w:noProof/>
+              <w:color w:val="auto"/>
+              <w:lang w:val="es-ES" w:eastAsia="es-ES"/>
+            </w:rPr>
+          </w:pPr>
+          <w:hyperlink w:anchor="_Toc386311566" w:history="1">
+            <w:r>
+              <w:rPr>
+                <w:rStyle w:val="Hipervnculo"/>
+                <w:noProof/>
+              </w:rPr>
+              <w:t>8.</w:t>
+            </w:r>
+            <w:r>
+              <w:rPr>
+                <w:rFonts w:asciiTheme="minorHAnsi" w:eastAsiaTheme="minorEastAsia" w:hAnsiTheme="minorHAnsi" w:cstheme="minorBidi"/>
+                <w:noProof/>
+                <w:color w:val="auto"/>
+                <w:lang w:val="es-ES" w:eastAsia="es-ES"/>
+              </w:rPr>
+              <w:tab/>
+            </w:r>
+            <w:r>
+              <w:rPr>
+                <w:rStyle w:val="Hipervnculo"/>
+                <w:noProof/>
+                <w:lang w:val="es-ES"/>
+              </w:rPr>
+              <w:t>Estándar QUA</w:t>
+            </w:r>
+            <w:r>
+              <w:rPr>
+                <w:rStyle w:val="Hipervnculo"/>
+                <w:noProof/>
+              </w:rPr>
+              <w:t>L-Criterios de Calidad</w:t>
+            </w:r>
+            <w:r>
+              <w:rPr>
+                <w:noProof/>
+                <w:webHidden/>
+              </w:rPr>
+              <w:tab/>
+            </w:r>
+            <w:r>
+              <w:rPr>
+                <w:noProof/>
+                <w:webHidden/>
+              </w:rPr>
+              <w:fldChar w:fldCharType="begin"/>
+            </w:r>
+            <w:r>
+              <w:rPr>
+                <w:noProof/>
+                <w:webHidden/>
+              </w:rPr>
+              <w:instrText xml:space="preserve"> PAGEREF _Toc386311566 \h </w:instrText>
+            </w:r>
+            <w:r>
+              <w:rPr>
+                <w:noProof/>
+                <w:webHidden/>
+              </w:rPr>
+            </w:r>
+            <w:r>
+              <w:rPr>
+                <w:noProof/>
+                <w:webHidden/>
+              </w:rPr>
+              <w:fldChar w:fldCharType="separate"/>
+            </w:r>
+            <w:r>
+              <w:rPr>
+                <w:noProof/>
+                <w:webHidden/>
+              </w:rPr>
+              <w:t>8</w:t>
             </w:r>
             <w:r>
               <w:rPr>
@@ -1395,7 +1505,10 @@
     <w:p/>
     <w:p/>
     <w:p/>
-    <w:p/>
+    <w:p>
+      <w:bookmarkStart w:id="0" w:name="_GoBack"/>
+      <w:bookmarkEnd w:id="0"/>
+    </w:p>
     <w:p/>
     <w:p/>
     <w:p/>
@@ -1443,7 +1556,7 @@
           <w:szCs w:val="22"/>
         </w:rPr>
       </w:pPr>
-      <w:bookmarkStart w:id="0" w:name="_Toc383886486"/>
+      <w:bookmarkStart w:id="1" w:name="_Toc386311559"/>
       <w:r>
         <w:rPr>
           <w:rFonts w:ascii="Arial" w:hAnsi="Arial" w:cs="Arial"/>
@@ -1453,7 +1566,7 @@
         <w:lastRenderedPageBreak/>
         <w:t>Estándar de Diseño</w:t>
       </w:r>
-      <w:bookmarkEnd w:id="0"/>
+      <w:bookmarkEnd w:id="1"/>
     </w:p>
     <w:p/>
     <w:tbl>
@@ -1655,7 +1768,7 @@
           <w:szCs w:val="22"/>
         </w:rPr>
       </w:pPr>
-      <w:bookmarkStart w:id="1" w:name="_Toc383886487"/>
+      <w:bookmarkStart w:id="2" w:name="_Toc386311560"/>
       <w:r>
         <w:rPr>
           <w:rFonts w:ascii="Arial" w:hAnsi="Arial" w:cs="Arial"/>
@@ -1664,7 +1777,7 @@
         </w:rPr>
         <w:t>Estándar de Codificación</w:t>
       </w:r>
-      <w:bookmarkEnd w:id="1"/>
+      <w:bookmarkEnd w:id="2"/>
     </w:p>
     <w:tbl>
       <w:tblPr>
@@ -3167,13 +3280,41 @@
               <w:rPr>
                 <w:lang w:val="en-US"/>
               </w:rPr>
-              <w:t xml:space="preserve"> i=0; i&lt;</w:t>
+              <w:t xml:space="preserve"> </w:t>
             </w:r>
             <w:proofErr w:type="spellStart"/>
             <w:r>
               <w:rPr>
                 <w:lang w:val="en-US"/>
               </w:rPr>
+              <w:t>i</w:t>
+            </w:r>
+            <w:proofErr w:type="spellEnd"/>
+            <w:r>
+              <w:rPr>
+                <w:lang w:val="en-US"/>
+              </w:rPr>
+              <w:t xml:space="preserve">=0; </w:t>
+            </w:r>
+            <w:proofErr w:type="spellStart"/>
+            <w:r>
+              <w:rPr>
+                <w:lang w:val="en-US"/>
+              </w:rPr>
+              <w:t>i</w:t>
+            </w:r>
+            <w:proofErr w:type="spellEnd"/>
+            <w:r>
+              <w:rPr>
+                <w:lang w:val="en-US"/>
+              </w:rPr>
+              <w:t>&lt;</w:t>
+            </w:r>
+            <w:proofErr w:type="spellStart"/>
+            <w:r>
+              <w:rPr>
+                <w:lang w:val="en-US"/>
+              </w:rPr>
               <w:t>cantidad_lineas.size</w:t>
             </w:r>
             <w:proofErr w:type="spellEnd"/>
@@ -3181,7 +3322,21 @@
               <w:rPr>
                 <w:lang w:val="en-US"/>
               </w:rPr>
-              <w:t>(); i++){</w:t>
+              <w:t xml:space="preserve">(); </w:t>
+            </w:r>
+            <w:proofErr w:type="spellStart"/>
+            <w:r>
+              <w:rPr>
+                <w:lang w:val="en-US"/>
+              </w:rPr>
+              <w:t>i</w:t>
+            </w:r>
+            <w:proofErr w:type="spellEnd"/>
+            <w:r>
+              <w:rPr>
+                <w:lang w:val="en-US"/>
+              </w:rPr>
+              <w:t>++){</w:t>
             </w:r>
           </w:p>
           <w:p>
@@ -3463,7 +3618,7 @@
           <w:szCs w:val="22"/>
         </w:rPr>
       </w:pPr>
-      <w:bookmarkStart w:id="2" w:name="_Toc383886488"/>
+      <w:bookmarkStart w:id="3" w:name="_Toc386311561"/>
       <w:r>
         <w:rPr>
           <w:rFonts w:ascii="Arial" w:hAnsi="Arial" w:cs="Arial"/>
@@ -3481,7 +3636,7 @@
         </w:rPr>
         <w:t>GibHub</w:t>
       </w:r>
-      <w:bookmarkEnd w:id="2"/>
+      <w:bookmarkEnd w:id="3"/>
       <w:proofErr w:type="spellEnd"/>
     </w:p>
     <w:p>
@@ -3613,7 +3768,7 @@
           <w:szCs w:val="22"/>
         </w:rPr>
       </w:pPr>
-      <w:bookmarkStart w:id="3" w:name="_Toc383886489"/>
+      <w:bookmarkStart w:id="4" w:name="_Toc386311562"/>
       <w:r>
         <w:rPr>
           <w:rFonts w:ascii="Arial" w:hAnsi="Arial" w:cs="Arial"/>
@@ -3631,7 +3786,7 @@
         </w:rPr>
         <w:t>stándar de Documentación</w:t>
       </w:r>
-      <w:bookmarkEnd w:id="3"/>
+      <w:bookmarkEnd w:id="4"/>
     </w:p>
     <w:p>
       <w:pPr>
@@ -3676,7 +3831,7 @@
           <w:szCs w:val="22"/>
         </w:rPr>
       </w:pPr>
-      <w:bookmarkStart w:id="4" w:name="_Toc383886490"/>
+      <w:bookmarkStart w:id="5" w:name="_Toc386311563"/>
       <w:r>
         <w:rPr>
           <w:rFonts w:ascii="Arial" w:hAnsi="Arial" w:cs="Arial"/>
@@ -3685,7 +3840,7 @@
         </w:rPr>
         <w:t>Estándar para Integración de Código</w:t>
       </w:r>
-      <w:bookmarkEnd w:id="4"/>
+      <w:bookmarkEnd w:id="5"/>
     </w:p>
     <w:p>
       <w:pPr>
@@ -3835,7 +3990,7 @@
           <w:szCs w:val="22"/>
         </w:rPr>
       </w:pPr>
-      <w:bookmarkStart w:id="5" w:name="_Toc383886491"/>
+      <w:bookmarkStart w:id="6" w:name="_Toc386311564"/>
       <w:r>
         <w:rPr>
           <w:rFonts w:ascii="Arial" w:hAnsi="Arial" w:cs="Arial"/>
@@ -3844,7 +3999,7 @@
         </w:rPr>
         <w:t>Estándar para Manejo de Errores</w:t>
       </w:r>
-      <w:bookmarkEnd w:id="5"/>
+      <w:bookmarkEnd w:id="6"/>
     </w:p>
     <w:p>
       <w:pPr>
@@ -3984,16 +4139,608 @@
           <w:szCs w:val="22"/>
         </w:rPr>
       </w:pPr>
-      <w:bookmarkStart w:id="6" w:name="_Toc383886492"/>
+      <w:bookmarkStart w:id="7" w:name="_Toc386311565"/>
       <w:r>
         <w:rPr>
           <w:rFonts w:ascii="Arial" w:hAnsi="Arial" w:cs="Arial"/>
           <w:sz w:val="22"/>
           <w:szCs w:val="22"/>
         </w:rPr>
-        <w:t>Estándar QUAL-Criterios de Calidad</w:t>
-      </w:r>
-      <w:bookmarkEnd w:id="6"/>
+        <w:t>Estándar de defectos</w:t>
+      </w:r>
+      <w:bookmarkEnd w:id="7"/>
+    </w:p>
+    <w:p>
+      <w:r>
+        <w:t>Para los tipos de defectos se decidió utilizar los sugeridos por la metodología PSP.</w:t>
+      </w:r>
+    </w:p>
+    <w:p>
+      <w:pPr>
+        <w:rPr>
+          <w:sz w:val="20"/>
+          <w:szCs w:val="20"/>
+          <w:lang w:val="en-US"/>
+        </w:rPr>
+      </w:pPr>
+    </w:p>
+    <w:p>
+      <w:pPr>
+        <w:framePr w:w="6826" w:h="1156" w:hSpace="180" w:wrap="auto" w:vAnchor="text" w:hAnchor="page" w:x="1789" w:y="6"/>
+        <w:pBdr>
+          <w:top w:val="single" w:sz="6" w:space="1" w:color="auto"/>
+          <w:left w:val="single" w:sz="6" w:space="1" w:color="auto"/>
+          <w:bottom w:val="single" w:sz="6" w:space="1" w:color="auto"/>
+          <w:right w:val="single" w:sz="6" w:space="1" w:color="auto"/>
+        </w:pBdr>
+        <w:rPr>
+          <w:b/>
+          <w:sz w:val="20"/>
+          <w:szCs w:val="20"/>
+          <w:lang w:val="en-US"/>
+        </w:rPr>
+      </w:pPr>
+      <w:r>
+        <w:rPr>
+          <w:b/>
+          <w:sz w:val="20"/>
+          <w:szCs w:val="20"/>
+          <w:lang w:val="en-US"/>
+        </w:rPr>
+        <w:t>Defect Types</w:t>
+      </w:r>
+    </w:p>
+    <w:p>
+      <w:pPr>
+        <w:framePr w:w="6826" w:h="1156" w:hSpace="180" w:wrap="auto" w:vAnchor="text" w:hAnchor="page" w:x="1789" w:y="6"/>
+        <w:pBdr>
+          <w:top w:val="single" w:sz="6" w:space="1" w:color="auto"/>
+          <w:left w:val="single" w:sz="6" w:space="1" w:color="auto"/>
+          <w:bottom w:val="single" w:sz="6" w:space="1" w:color="auto"/>
+          <w:right w:val="single" w:sz="6" w:space="1" w:color="auto"/>
+        </w:pBdr>
+        <w:rPr>
+          <w:sz w:val="20"/>
+          <w:szCs w:val="20"/>
+          <w:lang w:val="en-US"/>
+        </w:rPr>
+      </w:pPr>
+      <w:proofErr w:type="gramStart"/>
+      <w:r>
+        <w:rPr>
+          <w:sz w:val="20"/>
+          <w:szCs w:val="20"/>
+          <w:lang w:val="en-US"/>
+        </w:rPr>
+        <w:t>10  Documentation</w:t>
+      </w:r>
+      <w:proofErr w:type="gramEnd"/>
+      <w:r>
+        <w:rPr>
+          <w:sz w:val="20"/>
+          <w:szCs w:val="20"/>
+          <w:lang w:val="en-US"/>
+        </w:rPr>
+        <w:tab/>
+      </w:r>
+      <w:r>
+        <w:rPr>
+          <w:sz w:val="20"/>
+          <w:szCs w:val="20"/>
+          <w:lang w:val="en-US"/>
+        </w:rPr>
+        <w:tab/>
+      </w:r>
+      <w:r>
+        <w:rPr>
+          <w:sz w:val="20"/>
+          <w:szCs w:val="20"/>
+          <w:lang w:val="en-US"/>
+        </w:rPr>
+        <w:t>60  Checking</w:t>
+      </w:r>
+    </w:p>
+    <w:p>
+      <w:pPr>
+        <w:framePr w:w="6826" w:h="1156" w:hSpace="180" w:wrap="auto" w:vAnchor="text" w:hAnchor="page" w:x="1789" w:y="6"/>
+        <w:pBdr>
+          <w:top w:val="single" w:sz="6" w:space="1" w:color="auto"/>
+          <w:left w:val="single" w:sz="6" w:space="1" w:color="auto"/>
+          <w:bottom w:val="single" w:sz="6" w:space="1" w:color="auto"/>
+          <w:right w:val="single" w:sz="6" w:space="1" w:color="auto"/>
+        </w:pBdr>
+        <w:rPr>
+          <w:sz w:val="20"/>
+          <w:szCs w:val="20"/>
+          <w:lang w:val="en-US"/>
+        </w:rPr>
+      </w:pPr>
+      <w:proofErr w:type="gramStart"/>
+      <w:r>
+        <w:rPr>
+          <w:sz w:val="20"/>
+          <w:szCs w:val="20"/>
+          <w:lang w:val="en-US"/>
+        </w:rPr>
+        <w:t>20  Syntax</w:t>
+      </w:r>
+      <w:proofErr w:type="gramEnd"/>
+      <w:r>
+        <w:rPr>
+          <w:sz w:val="20"/>
+          <w:szCs w:val="20"/>
+          <w:lang w:val="en-US"/>
+        </w:rPr>
+        <w:tab/>
+      </w:r>
+      <w:r>
+        <w:rPr>
+          <w:sz w:val="20"/>
+          <w:szCs w:val="20"/>
+          <w:lang w:val="en-US"/>
+        </w:rPr>
+        <w:tab/>
+      </w:r>
+      <w:r>
+        <w:rPr>
+          <w:sz w:val="20"/>
+          <w:szCs w:val="20"/>
+          <w:lang w:val="en-US"/>
+        </w:rPr>
+        <w:tab/>
+      </w:r>
+      <w:r>
+        <w:rPr>
+          <w:sz w:val="20"/>
+          <w:szCs w:val="20"/>
+          <w:lang w:val="en-US"/>
+        </w:rPr>
+        <w:t>70  Data</w:t>
+      </w:r>
+    </w:p>
+    <w:p>
+      <w:pPr>
+        <w:framePr w:w="6826" w:h="1156" w:hSpace="180" w:wrap="auto" w:vAnchor="text" w:hAnchor="page" w:x="1789" w:y="6"/>
+        <w:pBdr>
+          <w:top w:val="single" w:sz="6" w:space="1" w:color="auto"/>
+          <w:left w:val="single" w:sz="6" w:space="1" w:color="auto"/>
+          <w:bottom w:val="single" w:sz="6" w:space="1" w:color="auto"/>
+          <w:right w:val="single" w:sz="6" w:space="1" w:color="auto"/>
+        </w:pBdr>
+        <w:rPr>
+          <w:sz w:val="20"/>
+          <w:szCs w:val="20"/>
+          <w:lang w:val="es-ES"/>
+        </w:rPr>
+      </w:pPr>
+      <w:r>
+        <w:rPr>
+          <w:sz w:val="20"/>
+          <w:szCs w:val="20"/>
+          <w:lang w:val="es-ES"/>
+        </w:rPr>
+        <w:t xml:space="preserve">30  </w:t>
+      </w:r>
+      <w:proofErr w:type="spellStart"/>
+      <w:r>
+        <w:rPr>
+          <w:sz w:val="20"/>
+          <w:szCs w:val="20"/>
+          <w:lang w:val="es-ES"/>
+        </w:rPr>
+        <w:t>Build</w:t>
+      </w:r>
+      <w:proofErr w:type="spellEnd"/>
+      <w:r>
+        <w:rPr>
+          <w:sz w:val="20"/>
+          <w:szCs w:val="20"/>
+          <w:lang w:val="es-ES"/>
+        </w:rPr>
+        <w:t xml:space="preserve">, </w:t>
+      </w:r>
+      <w:proofErr w:type="spellStart"/>
+      <w:r>
+        <w:rPr>
+          <w:sz w:val="20"/>
+          <w:szCs w:val="20"/>
+          <w:lang w:val="es-ES"/>
+        </w:rPr>
+        <w:t>Package</w:t>
+      </w:r>
+      <w:proofErr w:type="spellEnd"/>
+      <w:r>
+        <w:rPr>
+          <w:sz w:val="20"/>
+          <w:szCs w:val="20"/>
+          <w:lang w:val="es-ES"/>
+        </w:rPr>
+        <w:tab/>
+      </w:r>
+      <w:r>
+        <w:rPr>
+          <w:sz w:val="20"/>
+          <w:szCs w:val="20"/>
+          <w:lang w:val="es-ES"/>
+        </w:rPr>
+        <w:tab/>
+      </w:r>
+      <w:r>
+        <w:rPr>
+          <w:sz w:val="20"/>
+          <w:szCs w:val="20"/>
+          <w:lang w:val="es-ES"/>
+        </w:rPr>
+        <w:t xml:space="preserve">80  </w:t>
+      </w:r>
+      <w:proofErr w:type="spellStart"/>
+      <w:r>
+        <w:rPr>
+          <w:sz w:val="20"/>
+          <w:szCs w:val="20"/>
+          <w:lang w:val="es-ES"/>
+        </w:rPr>
+        <w:t>Function</w:t>
+      </w:r>
+      <w:proofErr w:type="spellEnd"/>
+    </w:p>
+    <w:p>
+      <w:pPr>
+        <w:framePr w:w="6826" w:h="1156" w:hSpace="180" w:wrap="auto" w:vAnchor="text" w:hAnchor="page" w:x="1789" w:y="6"/>
+        <w:pBdr>
+          <w:top w:val="single" w:sz="6" w:space="1" w:color="auto"/>
+          <w:left w:val="single" w:sz="6" w:space="1" w:color="auto"/>
+          <w:bottom w:val="single" w:sz="6" w:space="1" w:color="auto"/>
+          <w:right w:val="single" w:sz="6" w:space="1" w:color="auto"/>
+        </w:pBdr>
+        <w:rPr>
+          <w:sz w:val="20"/>
+          <w:szCs w:val="20"/>
+          <w:lang w:val="es-ES"/>
+        </w:rPr>
+      </w:pPr>
+      <w:r>
+        <w:rPr>
+          <w:sz w:val="20"/>
+          <w:szCs w:val="20"/>
+          <w:lang w:val="es-ES"/>
+        </w:rPr>
+        <w:t xml:space="preserve">40  </w:t>
+      </w:r>
+      <w:proofErr w:type="spellStart"/>
+      <w:r>
+        <w:rPr>
+          <w:sz w:val="20"/>
+          <w:szCs w:val="20"/>
+          <w:lang w:val="es-ES"/>
+        </w:rPr>
+        <w:t>Assignment</w:t>
+      </w:r>
+      <w:proofErr w:type="spellEnd"/>
+      <w:r>
+        <w:rPr>
+          <w:sz w:val="20"/>
+          <w:szCs w:val="20"/>
+          <w:lang w:val="es-ES"/>
+        </w:rPr>
+        <w:tab/>
+      </w:r>
+      <w:r>
+        <w:rPr>
+          <w:sz w:val="20"/>
+          <w:szCs w:val="20"/>
+          <w:lang w:val="es-ES"/>
+        </w:rPr>
+        <w:tab/>
+      </w:r>
+      <w:r>
+        <w:rPr>
+          <w:sz w:val="20"/>
+          <w:szCs w:val="20"/>
+          <w:lang w:val="es-ES"/>
+        </w:rPr>
+        <w:tab/>
+      </w:r>
+      <w:r>
+        <w:rPr>
+          <w:sz w:val="20"/>
+          <w:szCs w:val="20"/>
+          <w:lang w:val="es-ES"/>
+        </w:rPr>
+        <w:t xml:space="preserve">90  </w:t>
+      </w:r>
+      <w:proofErr w:type="spellStart"/>
+      <w:r>
+        <w:rPr>
+          <w:sz w:val="20"/>
+          <w:szCs w:val="20"/>
+          <w:lang w:val="es-ES"/>
+        </w:rPr>
+        <w:t>System</w:t>
+      </w:r>
+      <w:proofErr w:type="spellEnd"/>
+    </w:p>
+    <w:p>
+      <w:pPr>
+        <w:framePr w:w="6826" w:h="1156" w:hSpace="180" w:wrap="auto" w:vAnchor="text" w:hAnchor="page" w:x="1789" w:y="6"/>
+        <w:pBdr>
+          <w:top w:val="single" w:sz="6" w:space="1" w:color="auto"/>
+          <w:left w:val="single" w:sz="6" w:space="1" w:color="auto"/>
+          <w:bottom w:val="single" w:sz="6" w:space="1" w:color="auto"/>
+          <w:right w:val="single" w:sz="6" w:space="1" w:color="auto"/>
+        </w:pBdr>
+        <w:rPr>
+          <w:sz w:val="20"/>
+          <w:szCs w:val="20"/>
+          <w:lang w:val="es-ES"/>
+        </w:rPr>
+      </w:pPr>
+      <w:r>
+        <w:rPr>
+          <w:sz w:val="20"/>
+          <w:szCs w:val="20"/>
+          <w:lang w:val="es-ES"/>
+        </w:rPr>
+        <w:t>50  Interface</w:t>
+      </w:r>
+      <w:r>
+        <w:rPr>
+          <w:sz w:val="20"/>
+          <w:szCs w:val="20"/>
+          <w:lang w:val="es-ES"/>
+        </w:rPr>
+        <w:tab/>
+        <w:t xml:space="preserve">                      </w:t>
+      </w:r>
+      <w:r>
+        <w:rPr>
+          <w:sz w:val="20"/>
+          <w:szCs w:val="20"/>
+          <w:lang w:val="es-ES"/>
+        </w:rPr>
+        <w:tab/>
+      </w:r>
+      <w:r>
+        <w:rPr>
+          <w:sz w:val="20"/>
+          <w:szCs w:val="20"/>
+          <w:lang w:val="es-ES"/>
+        </w:rPr>
+        <w:t xml:space="preserve">100  </w:t>
+      </w:r>
+      <w:proofErr w:type="spellStart"/>
+      <w:r>
+        <w:rPr>
+          <w:sz w:val="20"/>
+          <w:szCs w:val="20"/>
+          <w:lang w:val="es-ES"/>
+        </w:rPr>
+        <w:t>Environment</w:t>
+      </w:r>
+      <w:proofErr w:type="spellEnd"/>
+    </w:p>
+    <w:p>
+      <w:pPr>
+        <w:rPr>
+          <w:lang w:val="es-ES"/>
+        </w:rPr>
+      </w:pPr>
+    </w:p>
+    <w:p>
+      <w:pPr>
+        <w:rPr>
+          <w:lang w:val="es-ES"/>
+        </w:rPr>
+      </w:pPr>
+    </w:p>
+    <w:p>
+      <w:pPr>
+        <w:rPr>
+          <w:lang w:val="es-ES"/>
+        </w:rPr>
+      </w:pPr>
+    </w:p>
+    <w:p>
+      <w:pPr>
+        <w:rPr>
+          <w:lang w:val="es-ES"/>
+        </w:rPr>
+      </w:pPr>
+    </w:p>
+    <w:p>
+      <w:pPr>
+        <w:rPr>
+          <w:lang w:val="es-ES"/>
+        </w:rPr>
+      </w:pPr>
+    </w:p>
+    <w:p>
+      <w:pPr>
+        <w:rPr>
+          <w:lang w:val="es-ES"/>
+        </w:rPr>
+      </w:pPr>
+    </w:p>
+    <w:p>
+      <w:pPr>
+        <w:rPr>
+          <w:lang w:val="es-ES"/>
+        </w:rPr>
+      </w:pPr>
+    </w:p>
+    <w:p>
+      <w:pPr>
+        <w:jc w:val="both"/>
+        <w:rPr>
+          <w:lang w:val="es-ES"/>
+        </w:rPr>
+      </w:pPr>
+      <w:r>
+        <w:rPr>
+          <w:lang w:val="es-ES"/>
+        </w:rPr>
+        <w:t>Para el registro y seguimiento de defectos se utilizarán los siguientes formatos:</w:t>
+      </w:r>
+    </w:p>
+    <w:p>
+      <w:pPr>
+        <w:pStyle w:val="Prrafodelista"/>
+        <w:numPr>
+          <w:ilvl w:val="0"/>
+          <w:numId w:val="11"/>
+        </w:numPr>
+        <w:jc w:val="both"/>
+        <w:rPr>
+          <w:rFonts w:ascii="Arial" w:hAnsi="Arial" w:cs="Arial"/>
+          <w:sz w:val="22"/>
+          <w:szCs w:val="22"/>
+          <w:lang w:val="es-ES"/>
+        </w:rPr>
+      </w:pPr>
+      <w:r>
+        <w:rPr>
+          <w:rFonts w:ascii="Arial" w:hAnsi="Arial" w:cs="Arial"/>
+          <w:sz w:val="22"/>
+          <w:szCs w:val="22"/>
+          <w:lang w:val="es-ES"/>
+        </w:rPr>
+        <w:t>INS: Formato a diligenciar en todas las inspecciones con los errores detectados en estas actividades.</w:t>
+      </w:r>
+    </w:p>
+    <w:p>
+      <w:pPr>
+        <w:pStyle w:val="Prrafodelista"/>
+        <w:numPr>
+          <w:ilvl w:val="0"/>
+          <w:numId w:val="11"/>
+        </w:numPr>
+        <w:jc w:val="both"/>
+        <w:rPr>
+          <w:rFonts w:ascii="Arial" w:hAnsi="Arial" w:cs="Arial"/>
+          <w:sz w:val="22"/>
+          <w:szCs w:val="22"/>
+          <w:lang w:val="es-ES"/>
+        </w:rPr>
+      </w:pPr>
+      <w:r>
+        <w:rPr>
+          <w:rFonts w:ascii="Arial" w:hAnsi="Arial" w:cs="Arial"/>
+          <w:sz w:val="22"/>
+          <w:szCs w:val="22"/>
+          <w:lang w:val="es-ES"/>
+        </w:rPr>
+        <w:t>LOGD: Formato donde se deben registrar todos los errores detectados, incluyendo los de la inspección. En este formato se debe tener en cuenta:</w:t>
+      </w:r>
+    </w:p>
+    <w:p>
+      <w:pPr>
+        <w:pStyle w:val="Prrafodelista"/>
+        <w:numPr>
+          <w:ilvl w:val="1"/>
+          <w:numId w:val="11"/>
+        </w:numPr>
+        <w:jc w:val="both"/>
+        <w:rPr>
+          <w:rFonts w:ascii="Arial" w:hAnsi="Arial" w:cs="Arial"/>
+          <w:sz w:val="22"/>
+          <w:szCs w:val="22"/>
+          <w:lang w:val="es-ES"/>
+        </w:rPr>
+      </w:pPr>
+      <w:r>
+        <w:rPr>
+          <w:rFonts w:ascii="Arial" w:hAnsi="Arial" w:cs="Arial"/>
+          <w:sz w:val="22"/>
+          <w:szCs w:val="22"/>
+          <w:lang w:val="es-ES"/>
+        </w:rPr>
+        <w:t>Explicación clara del error. No se debe copiar solamente el mensaje de error, también se debe explicar cómo y en que parte del código ocurre.</w:t>
+      </w:r>
+    </w:p>
+    <w:p>
+      <w:pPr>
+        <w:pStyle w:val="Prrafodelista"/>
+        <w:numPr>
+          <w:ilvl w:val="1"/>
+          <w:numId w:val="11"/>
+        </w:numPr>
+        <w:jc w:val="both"/>
+        <w:rPr>
+          <w:rFonts w:ascii="Arial" w:hAnsi="Arial" w:cs="Arial"/>
+          <w:sz w:val="22"/>
+          <w:szCs w:val="22"/>
+          <w:lang w:val="es-ES"/>
+        </w:rPr>
+      </w:pPr>
+      <w:r>
+        <w:rPr>
+          <w:rFonts w:ascii="Arial" w:hAnsi="Arial" w:cs="Arial"/>
+          <w:sz w:val="22"/>
+          <w:szCs w:val="22"/>
+          <w:lang w:val="es-ES"/>
+        </w:rPr>
+        <w:lastRenderedPageBreak/>
+        <w:t>Registrar el tiempo real implementado para solucionar cada error. Durante la etapa de codificación o corrección de errores se debe guardar o registrar los tiempos de corrección, para obtener una data lo más aproximada a la realidad.</w:t>
+      </w:r>
+    </w:p>
+    <w:p>
+      <w:pPr>
+        <w:pStyle w:val="Prrafodelista"/>
+        <w:numPr>
+          <w:ilvl w:val="1"/>
+          <w:numId w:val="11"/>
+        </w:numPr>
+        <w:jc w:val="both"/>
+        <w:rPr>
+          <w:rFonts w:ascii="Arial" w:hAnsi="Arial" w:cs="Arial"/>
+          <w:sz w:val="22"/>
+          <w:szCs w:val="22"/>
+          <w:lang w:val="es-ES"/>
+        </w:rPr>
+      </w:pPr>
+      <w:r>
+        <w:rPr>
+          <w:rFonts w:ascii="Arial" w:hAnsi="Arial" w:cs="Arial"/>
+          <w:sz w:val="22"/>
+          <w:szCs w:val="22"/>
+          <w:lang w:val="es-ES"/>
+        </w:rPr>
+        <w:t>Registrar correctamente la etapa de inyección y remoción de errores. Esta información es necesaria para realizar cálculos en el SUMQ.</w:t>
+      </w:r>
+    </w:p>
+    <w:p>
+      <w:pPr>
+        <w:pStyle w:val="Ttulo1"/>
+        <w:numPr>
+          <w:ilvl w:val="0"/>
+          <w:numId w:val="7"/>
+        </w:numPr>
+        <w:ind w:left="284" w:hanging="284"/>
+        <w:rPr>
+          <w:rFonts w:ascii="Arial" w:hAnsi="Arial" w:cs="Arial"/>
+          <w:sz w:val="22"/>
+          <w:szCs w:val="22"/>
+        </w:rPr>
+      </w:pPr>
+      <w:bookmarkStart w:id="8" w:name="_Toc386311566"/>
+      <w:r>
+        <w:rPr>
+          <w:rFonts w:ascii="Arial" w:hAnsi="Arial" w:cs="Arial"/>
+          <w:sz w:val="22"/>
+          <w:szCs w:val="22"/>
+          <w:lang w:val="es-ES"/>
+        </w:rPr>
+        <w:t>Estándar QUA</w:t>
+      </w:r>
+      <w:r>
+        <w:rPr>
+          <w:rFonts w:ascii="Arial" w:hAnsi="Arial" w:cs="Arial"/>
+          <w:sz w:val="22"/>
+          <w:szCs w:val="22"/>
+        </w:rPr>
+        <w:t>L-Criterios de Calidad</w:t>
+      </w:r>
+      <w:bookmarkEnd w:id="8"/>
     </w:p>
     <w:p/>
     <w:tbl>
@@ -4386,11 +5133,7 @@
           </w:tcPr>
           <w:p>
             <w:r>
-              <w:t xml:space="preserve">Defectos en revisión de </w:t>
-            </w:r>
-            <w:r>
-              <w:lastRenderedPageBreak/>
-              <w:t>código/Defectos en Pruebas Unitarias.</w:t>
+              <w:t>Defectos en revisión de código/Defectos en Pruebas Unitarias.</w:t>
             </w:r>
           </w:p>
         </w:tc>
@@ -4400,7 +5143,6 @@
           </w:tcPr>
           <w:p>
             <w:r>
-              <w:lastRenderedPageBreak/>
               <w:t>&gt;1</w:t>
             </w:r>
           </w:p>
@@ -4429,7 +5171,6 @@
               <w:rPr>
                 <w:b/>
               </w:rPr>
-              <w:lastRenderedPageBreak/>
               <w:t>Ratio en tiempos de desarrollo</w:t>
             </w:r>
           </w:p>
@@ -4680,8 +5421,6 @@
             <w:r>
               <w:t>20</w:t>
             </w:r>
-            <w:bookmarkStart w:id="7" w:name="_GoBack"/>
-            <w:bookmarkEnd w:id="7"/>
           </w:p>
         </w:tc>
         <w:tc>
@@ -4873,6 +5612,7 @@
               <w:rPr>
                 <w:b/>
               </w:rPr>
+              <w:lastRenderedPageBreak/>
               <w:t>Ratio de remoción de defectos</w:t>
             </w:r>
           </w:p>
@@ -5329,7 +6069,7 @@
     </w:tbl>
     <w:p/>
     <w:sectPr>
-      <w:headerReference w:type="default" r:id="rId9"/>
+      <w:headerReference w:type="default" r:id="rId8"/>
       <w:pgSz w:w="12240" w:h="15840"/>
       <w:pgMar w:top="1417" w:right="1701" w:bottom="1417" w:left="1701" w:header="708" w:footer="708" w:gutter="0"/>
       <w:cols w:space="708"/>
@@ -5340,7 +6080,7 @@
 </file>
 
 <file path=word/endnotes.xml><?xml version="1.0" encoding="utf-8"?>
-<w:endnotes xmlns:wpc="http://schemas.microsoft.com/office/word/2010/wordprocessingCanvas" xmlns:mc="http://schemas.openxmlformats.org/markup-compatibility/2006" xmlns:o="urn:schemas-microsoft-com:office:office" xmlns:r="http://schemas.openxmlformats.org/officeDocument/2006/relationships" xmlns:m="http://schemas.openxmlformats.org/officeDocument/2006/math" xmlns:v="urn:schemas-microsoft-com:vml" xmlns:wp14="http://schemas.microsoft.com/office/word/2010/wordprocessingDrawing" xmlns:wp="http://schemas.openxmlformats.org/drawingml/2006/wordprocessingDrawing" xmlns:w10="urn:schemas-microsoft-com:office:word" xmlns:w="http://schemas.openxmlformats.org/wordprocessingml/2006/main" xmlns:w14="http://schemas.microsoft.com/office/word/2010/wordml" xmlns:wpg="http://schemas.microsoft.com/office/word/2010/wordprocessingGroup" xmlns:wpi="http://schemas.microsoft.com/office/word/2010/wordprocessingInk" xmlns:wne="http://schemas.microsoft.com/office/word/2006/wordml" xmlns:wps="http://schemas.microsoft.com/office/word/2010/wordprocessingShape" mc:Ignorable="w14 wp14">
+<w:endnotes xmlns:wpc="http://schemas.microsoft.com/office/word/2010/wordprocessingCanvas" xmlns:mc="http://schemas.openxmlformats.org/markup-compatibility/2006" xmlns:o="urn:schemas-microsoft-com:office:office" xmlns:r="http://schemas.openxmlformats.org/officeDocument/2006/relationships" xmlns:m="http://schemas.openxmlformats.org/officeDocument/2006/math" xmlns:v="urn:schemas-microsoft-com:vml" xmlns:wp14="http://schemas.microsoft.com/office/word/2010/wordprocessingDrawing" xmlns:wp="http://schemas.openxmlformats.org/drawingml/2006/wordprocessingDrawing" xmlns:w10="urn:schemas-microsoft-com:office:word" xmlns:w="http://schemas.openxmlformats.org/wordprocessingml/2006/main" xmlns:w14="http://schemas.microsoft.com/office/word/2010/wordml" xmlns:w15="http://schemas.microsoft.com/office/word/2012/wordml" xmlns:wpg="http://schemas.microsoft.com/office/word/2010/wordprocessingGroup" xmlns:wpi="http://schemas.microsoft.com/office/word/2010/wordprocessingInk" xmlns:wne="http://schemas.microsoft.com/office/word/2006/wordml" xmlns:wps="http://schemas.microsoft.com/office/word/2010/wordprocessingShape" mc:Ignorable="w14 w15 wp14">
   <w:endnote w:type="separator" w:id="-1">
     <w:p>
       <w:pPr>
@@ -5365,7 +6105,7 @@
 </file>
 
 <file path=word/footnotes.xml><?xml version="1.0" encoding="utf-8"?>
-<w:footnotes xmlns:wpc="http://schemas.microsoft.com/office/word/2010/wordprocessingCanvas" xmlns:mc="http://schemas.openxmlformats.org/markup-compatibility/2006" xmlns:o="urn:schemas-microsoft-com:office:office" xmlns:r="http://schemas.openxmlformats.org/officeDocument/2006/relationships" xmlns:m="http://schemas.openxmlformats.org/officeDocument/2006/math" xmlns:v="urn:schemas-microsoft-com:vml" xmlns:wp14="http://schemas.microsoft.com/office/word/2010/wordprocessingDrawing" xmlns:wp="http://schemas.openxmlformats.org/drawingml/2006/wordprocessingDrawing" xmlns:w10="urn:schemas-microsoft-com:office:word" xmlns:w="http://schemas.openxmlformats.org/wordprocessingml/2006/main" xmlns:w14="http://schemas.microsoft.com/office/word/2010/wordml" xmlns:wpg="http://schemas.microsoft.com/office/word/2010/wordprocessingGroup" xmlns:wpi="http://schemas.microsoft.com/office/word/2010/wordprocessingInk" xmlns:wne="http://schemas.microsoft.com/office/word/2006/wordml" xmlns:wps="http://schemas.microsoft.com/office/word/2010/wordprocessingShape" mc:Ignorable="w14 wp14">
+<w:footnotes xmlns:wpc="http://schemas.microsoft.com/office/word/2010/wordprocessingCanvas" xmlns:mc="http://schemas.openxmlformats.org/markup-compatibility/2006" xmlns:o="urn:schemas-microsoft-com:office:office" xmlns:r="http://schemas.openxmlformats.org/officeDocument/2006/relationships" xmlns:m="http://schemas.openxmlformats.org/officeDocument/2006/math" xmlns:v="urn:schemas-microsoft-com:vml" xmlns:wp14="http://schemas.microsoft.com/office/word/2010/wordprocessingDrawing" xmlns:wp="http://schemas.openxmlformats.org/drawingml/2006/wordprocessingDrawing" xmlns:w10="urn:schemas-microsoft-com:office:word" xmlns:w="http://schemas.openxmlformats.org/wordprocessingml/2006/main" xmlns:w14="http://schemas.microsoft.com/office/word/2010/wordml" xmlns:w15="http://schemas.microsoft.com/office/word/2012/wordml" xmlns:wpg="http://schemas.microsoft.com/office/word/2010/wordprocessingGroup" xmlns:wpi="http://schemas.microsoft.com/office/word/2010/wordprocessingInk" xmlns:wne="http://schemas.microsoft.com/office/word/2006/wordml" xmlns:wps="http://schemas.microsoft.com/office/word/2010/wordprocessingShape" mc:Ignorable="w14 w15 wp14">
   <w:footnote w:type="separator" w:id="-1">
     <w:p>
       <w:pPr>
@@ -5390,7 +6130,7 @@
 </file>
 
 <file path=word/header1.xml><?xml version="1.0" encoding="utf-8"?>
-<w:hdr xmlns:wpc="http://schemas.microsoft.com/office/word/2010/wordprocessingCanvas" xmlns:mc="http://schemas.openxmlformats.org/markup-compatibility/2006" xmlns:o="urn:schemas-microsoft-com:office:office" xmlns:r="http://schemas.openxmlformats.org/officeDocument/2006/relationships" xmlns:m="http://schemas.openxmlformats.org/officeDocument/2006/math" xmlns:v="urn:schemas-microsoft-com:vml" xmlns:wp14="http://schemas.microsoft.com/office/word/2010/wordprocessingDrawing" xmlns:wp="http://schemas.openxmlformats.org/drawingml/2006/wordprocessingDrawing" xmlns:w10="urn:schemas-microsoft-com:office:word" xmlns:w="http://schemas.openxmlformats.org/wordprocessingml/2006/main" xmlns:w14="http://schemas.microsoft.com/office/word/2010/wordml" xmlns:wpg="http://schemas.microsoft.com/office/word/2010/wordprocessingGroup" xmlns:wpi="http://schemas.microsoft.com/office/word/2010/wordprocessingInk" xmlns:wne="http://schemas.microsoft.com/office/word/2006/wordml" xmlns:wps="http://schemas.microsoft.com/office/word/2010/wordprocessingShape" mc:Ignorable="w14 wp14">
+<w:hdr xmlns:wpc="http://schemas.microsoft.com/office/word/2010/wordprocessingCanvas" xmlns:mc="http://schemas.openxmlformats.org/markup-compatibility/2006" xmlns:o="urn:schemas-microsoft-com:office:office" xmlns:r="http://schemas.openxmlformats.org/officeDocument/2006/relationships" xmlns:m="http://schemas.openxmlformats.org/officeDocument/2006/math" xmlns:v="urn:schemas-microsoft-com:vml" xmlns:wp14="http://schemas.microsoft.com/office/word/2010/wordprocessingDrawing" xmlns:wp="http://schemas.openxmlformats.org/drawingml/2006/wordprocessingDrawing" xmlns:w10="urn:schemas-microsoft-com:office:word" xmlns:w="http://schemas.openxmlformats.org/wordprocessingml/2006/main" xmlns:w14="http://schemas.microsoft.com/office/word/2010/wordml" xmlns:w15="http://schemas.microsoft.com/office/word/2012/wordml" xmlns:wpg="http://schemas.microsoft.com/office/word/2010/wordprocessingGroup" xmlns:wpi="http://schemas.microsoft.com/office/word/2010/wordprocessingInk" xmlns:wne="http://schemas.microsoft.com/office/word/2006/wordml" xmlns:wps="http://schemas.microsoft.com/office/word/2010/wordprocessingShape" mc:Ignorable="w14 w15 wp14">
   <w:tbl>
     <w:tblPr>
       <w:tblW w:w="9054" w:type="dxa"/>
@@ -5441,6 +6181,7 @@
           <w:r>
             <w:rPr>
               <w:noProof/>
+              <w:lang w:val="es-ES" w:eastAsia="es-ES"/>
             </w:rPr>
             <w:drawing>
               <wp:inline distT="0" distB="0" distL="0" distR="0" wp14:anchorId="1C61B652" wp14:editId="6B9C2108">
@@ -5577,6 +6318,7 @@
           <w:r>
             <w:rPr>
               <w:noProof/>
+              <w:lang w:val="es-ES" w:eastAsia="es-ES"/>
             </w:rPr>
             <w:drawing>
               <wp:inline distT="0" distB="0" distL="0" distR="0" wp14:anchorId="5FAC276A" wp14:editId="6A7102EB">
@@ -5632,7 +6374,7 @@
 </file>
 
 <file path=word/numbering.xml><?xml version="1.0" encoding="utf-8"?>
-<w:numbering xmlns:wpc="http://schemas.microsoft.com/office/word/2010/wordprocessingCanvas" xmlns:mc="http://schemas.openxmlformats.org/markup-compatibility/2006" xmlns:o="urn:schemas-microsoft-com:office:office" xmlns:r="http://schemas.openxmlformats.org/officeDocument/2006/relationships" xmlns:m="http://schemas.openxmlformats.org/officeDocument/2006/math" xmlns:v="urn:schemas-microsoft-com:vml" xmlns:wp14="http://schemas.microsoft.com/office/word/2010/wordprocessingDrawing" xmlns:wp="http://schemas.openxmlformats.org/drawingml/2006/wordprocessingDrawing" xmlns:w10="urn:schemas-microsoft-com:office:word" xmlns:w="http://schemas.openxmlformats.org/wordprocessingml/2006/main" xmlns:w14="http://schemas.microsoft.com/office/word/2010/wordml" xmlns:wpg="http://schemas.microsoft.com/office/word/2010/wordprocessingGroup" xmlns:wpi="http://schemas.microsoft.com/office/word/2010/wordprocessingInk" xmlns:wne="http://schemas.microsoft.com/office/word/2006/wordml" xmlns:wps="http://schemas.microsoft.com/office/word/2010/wordprocessingShape" mc:Ignorable="w14 wp14">
+<w:numbering xmlns:wpc="http://schemas.microsoft.com/office/word/2010/wordprocessingCanvas" xmlns:mc="http://schemas.openxmlformats.org/markup-compatibility/2006" xmlns:o="urn:schemas-microsoft-com:office:office" xmlns:r="http://schemas.openxmlformats.org/officeDocument/2006/relationships" xmlns:m="http://schemas.openxmlformats.org/officeDocument/2006/math" xmlns:v="urn:schemas-microsoft-com:vml" xmlns:wp14="http://schemas.microsoft.com/office/word/2010/wordprocessingDrawing" xmlns:wp="http://schemas.openxmlformats.org/drawingml/2006/wordprocessingDrawing" xmlns:w10="urn:schemas-microsoft-com:office:word" xmlns:w="http://schemas.openxmlformats.org/wordprocessingml/2006/main" xmlns:w14="http://schemas.microsoft.com/office/word/2010/wordml" xmlns:w15="http://schemas.microsoft.com/office/word/2012/wordml" xmlns:wpg="http://schemas.microsoft.com/office/word/2010/wordprocessingGroup" xmlns:wpi="http://schemas.microsoft.com/office/word/2010/wordprocessingInk" xmlns:wne="http://schemas.microsoft.com/office/word/2006/wordml" xmlns:wps="http://schemas.microsoft.com/office/word/2010/wordprocessingShape" mc:Ignorable="w14 w15 wp14">
   <w:abstractNum w:abstractNumId="0">
     <w:nsid w:val="03E521D1"/>
     <w:multiLevelType w:val="hybridMultilevel"/>
@@ -5970,6 +6712,119 @@
     </w:lvl>
   </w:abstractNum>
   <w:abstractNum w:abstractNumId="4">
+    <w:nsid w:val="278F4A2C"/>
+    <w:multiLevelType w:val="hybridMultilevel"/>
+    <w:tmpl w:val="8FA4E90E"/>
+    <w:lvl w:ilvl="0" w:tplc="0C0A0001">
+      <w:start w:val="1"/>
+      <w:numFmt w:val="bullet"/>
+      <w:lvlText w:val=""/>
+      <w:lvlJc w:val="left"/>
+      <w:pPr>
+        <w:ind w:left="720" w:hanging="360"/>
+      </w:pPr>
+      <w:rPr>
+        <w:rFonts w:ascii="Symbol" w:hAnsi="Symbol" w:hint="default"/>
+      </w:rPr>
+    </w:lvl>
+    <w:lvl w:ilvl="1" w:tplc="0C0A0003">
+      <w:start w:val="1"/>
+      <w:numFmt w:val="bullet"/>
+      <w:lvlText w:val="o"/>
+      <w:lvlJc w:val="left"/>
+      <w:pPr>
+        <w:ind w:left="1440" w:hanging="360"/>
+      </w:pPr>
+      <w:rPr>
+        <w:rFonts w:ascii="Courier New" w:hAnsi="Courier New" w:cs="Courier New" w:hint="default"/>
+      </w:rPr>
+    </w:lvl>
+    <w:lvl w:ilvl="2" w:tplc="0C0A0005" w:tentative="1">
+      <w:start w:val="1"/>
+      <w:numFmt w:val="bullet"/>
+      <w:lvlText w:val=""/>
+      <w:lvlJc w:val="left"/>
+      <w:pPr>
+        <w:ind w:left="2160" w:hanging="360"/>
+      </w:pPr>
+      <w:rPr>
+        <w:rFonts w:ascii="Wingdings" w:hAnsi="Wingdings" w:hint="default"/>
+      </w:rPr>
+    </w:lvl>
+    <w:lvl w:ilvl="3" w:tplc="0C0A0001" w:tentative="1">
+      <w:start w:val="1"/>
+      <w:numFmt w:val="bullet"/>
+      <w:lvlText w:val=""/>
+      <w:lvlJc w:val="left"/>
+      <w:pPr>
+        <w:ind w:left="2880" w:hanging="360"/>
+      </w:pPr>
+      <w:rPr>
+        <w:rFonts w:ascii="Symbol" w:hAnsi="Symbol" w:hint="default"/>
+      </w:rPr>
+    </w:lvl>
+    <w:lvl w:ilvl="4" w:tplc="0C0A0003" w:tentative="1">
+      <w:start w:val="1"/>
+      <w:numFmt w:val="bullet"/>
+      <w:lvlText w:val="o"/>
+      <w:lvlJc w:val="left"/>
+      <w:pPr>
+        <w:ind w:left="3600" w:hanging="360"/>
+      </w:pPr>
+      <w:rPr>
+        <w:rFonts w:ascii="Courier New" w:hAnsi="Courier New" w:cs="Courier New" w:hint="default"/>
+      </w:rPr>
+    </w:lvl>
+    <w:lvl w:ilvl="5" w:tplc="0C0A0005" w:tentative="1">
+      <w:start w:val="1"/>
+      <w:numFmt w:val="bullet"/>
+      <w:lvlText w:val=""/>
+      <w:lvlJc w:val="left"/>
+      <w:pPr>
+        <w:ind w:left="4320" w:hanging="360"/>
+      </w:pPr>
+      <w:rPr>
+        <w:rFonts w:ascii="Wingdings" w:hAnsi="Wingdings" w:hint="default"/>
+      </w:rPr>
+    </w:lvl>
+    <w:lvl w:ilvl="6" w:tplc="0C0A0001" w:tentative="1">
+      <w:start w:val="1"/>
+      <w:numFmt w:val="bullet"/>
+      <w:lvlText w:val=""/>
+      <w:lvlJc w:val="left"/>
+      <w:pPr>
+        <w:ind w:left="5040" w:hanging="360"/>
+      </w:pPr>
+      <w:rPr>
+        <w:rFonts w:ascii="Symbol" w:hAnsi="Symbol" w:hint="default"/>
+      </w:rPr>
+    </w:lvl>
+    <w:lvl w:ilvl="7" w:tplc="0C0A0003" w:tentative="1">
+      <w:start w:val="1"/>
+      <w:numFmt w:val="bullet"/>
+      <w:lvlText w:val="o"/>
+      <w:lvlJc w:val="left"/>
+      <w:pPr>
+        <w:ind w:left="5760" w:hanging="360"/>
+      </w:pPr>
+      <w:rPr>
+        <w:rFonts w:ascii="Courier New" w:hAnsi="Courier New" w:cs="Courier New" w:hint="default"/>
+      </w:rPr>
+    </w:lvl>
+    <w:lvl w:ilvl="8" w:tplc="0C0A0005" w:tentative="1">
+      <w:start w:val="1"/>
+      <w:numFmt w:val="bullet"/>
+      <w:lvlText w:val=""/>
+      <w:lvlJc w:val="left"/>
+      <w:pPr>
+        <w:ind w:left="6480" w:hanging="360"/>
+      </w:pPr>
+      <w:rPr>
+        <w:rFonts w:ascii="Wingdings" w:hAnsi="Wingdings" w:hint="default"/>
+      </w:rPr>
+    </w:lvl>
+  </w:abstractNum>
+  <w:abstractNum w:abstractNumId="5">
     <w:nsid w:val="395710E2"/>
     <w:multiLevelType w:val="hybridMultilevel"/>
     <w:tmpl w:val="447254C2"/>
@@ -6082,7 +6937,7 @@
       </w:rPr>
     </w:lvl>
   </w:abstractNum>
-  <w:abstractNum w:abstractNumId="5">
+  <w:abstractNum w:abstractNumId="6">
     <w:nsid w:val="463471D2"/>
     <w:multiLevelType w:val="hybridMultilevel"/>
     <w:tmpl w:val="F930570A"/>
@@ -6171,7 +7026,7 @@
       </w:pPr>
     </w:lvl>
   </w:abstractNum>
-  <w:abstractNum w:abstractNumId="6">
+  <w:abstractNum w:abstractNumId="7">
     <w:nsid w:val="53D66D87"/>
     <w:multiLevelType w:val="hybridMultilevel"/>
     <w:tmpl w:val="343E9C70"/>
@@ -6284,7 +7139,7 @@
       </w:rPr>
     </w:lvl>
   </w:abstractNum>
-  <w:abstractNum w:abstractNumId="7">
+  <w:abstractNum w:abstractNumId="8">
     <w:nsid w:val="6B631069"/>
     <w:multiLevelType w:val="singleLevel"/>
     <w:tmpl w:val="25326EA6"/>
@@ -6305,7 +7160,7 @@
       </w:rPr>
     </w:lvl>
   </w:abstractNum>
-  <w:abstractNum w:abstractNumId="8">
+  <w:abstractNum w:abstractNumId="9">
     <w:nsid w:val="6D5E7F22"/>
     <w:multiLevelType w:val="singleLevel"/>
     <w:tmpl w:val="25326EA6"/>
@@ -6326,7 +7181,7 @@
       </w:rPr>
     </w:lvl>
   </w:abstractNum>
-  <w:abstractNum w:abstractNumId="9">
+  <w:abstractNum w:abstractNumId="10">
     <w:nsid w:val="7ABE1644"/>
     <w:multiLevelType w:val="hybridMultilevel"/>
     <w:tmpl w:val="B22E16D0"/>
@@ -6440,40 +7295,43 @@
     </w:lvl>
   </w:abstractNum>
   <w:num w:numId="1">
-    <w:abstractNumId w:val="8"/>
+    <w:abstractNumId w:val="9"/>
   </w:num>
   <w:num w:numId="2">
     <w:abstractNumId w:val="3"/>
   </w:num>
   <w:num w:numId="3">
-    <w:abstractNumId w:val="7"/>
+    <w:abstractNumId w:val="8"/>
   </w:num>
   <w:num w:numId="4">
     <w:abstractNumId w:val="2"/>
   </w:num>
   <w:num w:numId="5">
-    <w:abstractNumId w:val="4"/>
+    <w:abstractNumId w:val="5"/>
   </w:num>
   <w:num w:numId="6">
     <w:abstractNumId w:val="0"/>
   </w:num>
   <w:num w:numId="7">
-    <w:abstractNumId w:val="5"/>
+    <w:abstractNumId w:val="6"/>
   </w:num>
   <w:num w:numId="8">
     <w:abstractNumId w:val="1"/>
   </w:num>
   <w:num w:numId="9">
-    <w:abstractNumId w:val="9"/>
+    <w:abstractNumId w:val="10"/>
   </w:num>
   <w:num w:numId="10">
-    <w:abstractNumId w:val="6"/>
+    <w:abstractNumId w:val="7"/>
+  </w:num>
+  <w:num w:numId="11">
+    <w:abstractNumId w:val="4"/>
   </w:num>
 </w:numbering>
 </file>
 
 <file path=word/styles.xml><?xml version="1.0" encoding="utf-8"?>
-<w:styles xmlns:mc="http://schemas.openxmlformats.org/markup-compatibility/2006" xmlns:r="http://schemas.openxmlformats.org/officeDocument/2006/relationships" xmlns:w="http://schemas.openxmlformats.org/wordprocessingml/2006/main" xmlns:w14="http://schemas.microsoft.com/office/word/2010/wordml" mc:Ignorable="w14">
+<w:styles xmlns:mc="http://schemas.openxmlformats.org/markup-compatibility/2006" xmlns:r="http://schemas.openxmlformats.org/officeDocument/2006/relationships" xmlns:w="http://schemas.openxmlformats.org/wordprocessingml/2006/main" xmlns:w14="http://schemas.microsoft.com/office/word/2010/wordml" xmlns:w15="http://schemas.microsoft.com/office/word/2012/wordml" mc:Ignorable="w14 w15">
   <w:docDefaults>
     <w:rPrDefault>
       <w:rPr>
@@ -6489,626 +7347,378 @@
       </w:pPr>
     </w:pPrDefault>
   </w:docDefaults>
-  <w:latentStyles w:defLockedState="0" w:defUIPriority="99" w:defSemiHidden="1" w:defUnhideWhenUsed="1" w:defQFormat="0" w:count="267">
-    <w:lsdException w:name="Normal" w:semiHidden="0" w:uiPriority="0" w:unhideWhenUsed="0" w:qFormat="1"/>
-    <w:lsdException w:name="heading 1" w:semiHidden="0" w:uiPriority="9" w:unhideWhenUsed="0" w:qFormat="1"/>
-    <w:lsdException w:name="heading 2" w:uiPriority="9" w:qFormat="1"/>
-    <w:lsdException w:name="heading 3" w:uiPriority="9" w:qFormat="1"/>
-    <w:lsdException w:name="heading 4" w:uiPriority="9" w:qFormat="1"/>
-    <w:lsdException w:name="heading 5" w:uiPriority="9" w:qFormat="1"/>
-    <w:lsdException w:name="heading 6" w:uiPriority="9" w:qFormat="1"/>
-    <w:lsdException w:name="heading 7" w:uiPriority="9" w:qFormat="1"/>
-    <w:lsdException w:name="heading 8" w:uiPriority="9" w:qFormat="1"/>
-    <w:lsdException w:name="heading 9" w:uiPriority="9" w:qFormat="1"/>
-    <w:lsdException w:name="toc 1" w:uiPriority="39"/>
-    <w:lsdException w:name="toc 2" w:uiPriority="39"/>
-    <w:lsdException w:name="toc 3" w:uiPriority="39"/>
-    <w:lsdException w:name="toc 4" w:uiPriority="39"/>
-    <w:lsdException w:name="toc 5" w:uiPriority="39"/>
-    <w:lsdException w:name="toc 6" w:uiPriority="39"/>
-    <w:lsdException w:name="toc 7" w:uiPriority="39"/>
-    <w:lsdException w:name="toc 8" w:uiPriority="39"/>
-    <w:lsdException w:name="toc 9" w:uiPriority="39"/>
-    <w:lsdException w:name="caption" w:uiPriority="35" w:qFormat="1"/>
-    <w:lsdException w:name="Title" w:semiHidden="0" w:uiPriority="10" w:unhideWhenUsed="0" w:qFormat="1"/>
-    <w:lsdException w:name="Default Paragraph Font" w:uiPriority="1"/>
-    <w:lsdException w:name="Subtitle" w:semiHidden="0" w:uiPriority="11" w:unhideWhenUsed="0" w:qFormat="1"/>
-    <w:lsdException w:name="Strong" w:semiHidden="0" w:uiPriority="22" w:unhideWhenUsed="0" w:qFormat="1"/>
-    <w:lsdException w:name="Emphasis" w:semiHidden="0" w:uiPriority="20" w:unhideWhenUsed="0" w:qFormat="1"/>
-    <w:lsdException w:name="Table Grid" w:semiHidden="0" w:uiPriority="59" w:unhideWhenUsed="0"/>
-    <w:lsdException w:name="Placeholder Text" w:unhideWhenUsed="0"/>
-    <w:lsdException w:name="No Spacing" w:semiHidden="0" w:uiPriority="1" w:unhideWhenUsed="0" w:qFormat="1"/>
-    <w:lsdException w:name="Light Shading" w:semiHidden="0" w:uiPriority="60" w:unhideWhenUsed="0"/>
-    <w:lsdException w:name="Light List" w:semiHidden="0" w:uiPriority="61" w:unhideWhenUsed="0"/>
-    <w:lsdException w:name="Light Grid" w:semiHidden="0" w:uiPriority="62" w:unhideWhenUsed="0"/>
-    <w:lsdException w:name="Medium Shading 1" w:semiHidden="0" w:uiPriority="63" w:unhideWhenUsed="0"/>
-    <w:lsdException w:name="Medium Shading 2" w:semiHidden="0" w:uiPriority="64" w:unhideWhenUsed="0"/>
-    <w:lsdException w:name="Medium List 1" w:semiHidden="0" w:uiPriority="65" w:unhideWhenUsed="0"/>
-    <w:lsdException w:name="Medium List 2" w:semiHidden="0" w:uiPriority="66" w:unhideWhenUsed="0"/>
-    <w:lsdException w:name="Medium Grid 1" w:semiHidden="0" w:uiPriority="67" w:unhideWhenUsed="0"/>
-    <w:lsdException w:name="Medium Grid 2" w:semiHidden="0" w:uiPriority="68" w:unhideWhenUsed="0"/>
-    <w:lsdException w:name="Medium Grid 3" w:semiHidden="0" w:uiPriority="69" w:unhideWhenUsed="0"/>
-    <w:lsdException w:name="Dark List" w:semiHidden="0" w:uiPriority="70" w:unhideWhenUsed="0"/>
-    <w:lsdException w:name="Colorful Shading" w:semiHidden="0" w:uiPriority="71" w:unhideWhenUsed="0"/>
-    <w:lsdException w:name="Colorful List" w:semiHidden="0" w:uiPriority="72" w:unhideWhenUsed="0"/>
-    <w:lsdException w:name="Colorful Grid" w:semiHidden="0" w:uiPriority="73" w:unhideWhenUsed="0"/>
-    <w:lsdException w:name="Light Shading Accent 1" w:semiHidden="0" w:uiPriority="60" w:unhideWhenUsed="0"/>
-    <w:lsdException w:name="Light List Accent 1" w:semiHidden="0" w:uiPriority="61" w:unhideWhenUsed="0"/>
-    <w:lsdException w:name="Light Grid Accent 1" w:semiHidden="0" w:uiPriority="62" w:unhideWhenUsed="0"/>
-    <w:lsdException w:name="Medium Shading 1 Accent 1" w:semiHidden="0" w:uiPriority="63" w:unhideWhenUsed="0"/>
-    <w:lsdException w:name="Medium Shading 2 Accent 1" w:semiHidden="0" w:uiPriority="64" w:unhideWhenUsed="0"/>
-    <w:lsdException w:name="Medium List 1 Accent 1" w:semiHidden="0" w:uiPriority="65" w:unhideWhenUsed="0"/>
-    <w:lsdException w:name="Revision" w:unhideWhenUsed="0"/>
-    <w:lsdException w:name="List Paragraph" w:semiHidden="0" w:uiPriority="34" w:unhideWhenUsed="0" w:qFormat="1"/>
-    <w:lsdException w:name="Quote" w:semiHidden="0" w:uiPriority="29" w:unhideWhenUsed="0" w:qFormat="1"/>
-    <w:lsdException w:name="Intense Quote" w:semiHidden="0" w:uiPriority="30" w:unhideWhenUsed="0" w:qFormat="1"/>
-    <w:lsdException w:name="Medium List 2 Accent 1" w:semiHidden="0" w:uiPriority="66" w:unhideWhenUsed="0"/>
-    <w:lsdException w:name="Medium Grid 1 Accent 1" w:semiHidden="0" w:uiPriority="67" w:unhideWhenUsed="0"/>
-    <w:lsdException w:name="Medium Grid 2 Accent 1" w:semiHidden="0" w:uiPriority="68" w:unhideWhenUsed="0"/>
-    <w:lsdException w:name="Medium Grid 3 Accent 1" w:semiHidden="0" w:uiPriority="69" w:unhideWhenUsed="0"/>
-    <w:lsdException w:name="Dark List Accent 1" w:semiHidden="0" w:uiPriority="70" w:unhideWhenUsed="0"/>
-    <w:lsdException w:name="Colorful Shading Accent 1" w:semiHidden="0" w:uiPriority="71" w:unhideWhenUsed="0"/>
-    <w:lsdException w:name="Colorful List Accent 1" w:semiHidden="0" w:uiPriority="72" w:unhideWhenUsed="0"/>
-    <w:lsdException w:name="Colorful Grid Accent 1" w:semiHidden="0" w:uiPriority="73" w:unhideWhenUsed="0"/>
-    <w:lsdException w:name="Light Shading Accent 2" w:semiHidden="0" w:uiPriority="60" w:unhideWhenUsed="0"/>
-    <w:lsdException w:name="Light List Accent 2" w:semiHidden="0" w:uiPriority="61" w:unhideWhenUsed="0"/>
-    <w:lsdException w:name="Light Grid Accent 2" w:semiHidden="0" w:uiPriority="62" w:unhideWhenUsed="0"/>
-    <w:lsdException w:name="Medium Shading 1 Accent 2" w:semiHidden="0" w:uiPriority="63" w:unhideWhenUsed="0"/>
-    <w:lsdException w:name="Medium Shading 2 Accent 2" w:semiHidden="0" w:uiPriority="64" w:unhideWhenUsed="0"/>
-    <w:lsdException w:name="Medium List 1 Accent 2" w:semiHidden="0" w:uiPriority="65" w:unhideWhenUsed="0"/>
-    <w:lsdException w:name="Medium List 2 Accent 2" w:semiHidden="0" w:uiPriority="66" w:unhideWhenUsed="0"/>
-    <w:lsdException w:name="Medium Grid 1 Accent 2" w:semiHidden="0" w:uiPriority="67" w:unhideWhenUsed="0"/>
-    <w:lsdException w:name="Medium Grid 2 Accent 2" w:semiHidden="0" w:uiPriority="68" w:unhideWhenUsed="0"/>
-    <w:lsdException w:name="Medium Grid 3 Accent 2" w:semiHidden="0" w:uiPriority="69" w:unhideWhenUsed="0"/>
-    <w:lsdException w:name="Dark List Accent 2" w:semiHidden="0" w:uiPriority="70" w:unhideWhenUsed="0"/>
-    <w:lsdException w:name="Colorful Shading Accent 2" w:semiHidden="0" w:uiPriority="71" w:unhideWhenUsed="0"/>
-    <w:lsdException w:name="Colorful List Accent 2" w:semiHidden="0" w:uiPriority="72" w:unhideWhenUsed="0"/>
-    <w:lsdException w:name="Colorful Grid Accent 2" w:semiHidden="0" w:uiPriority="73" w:unhideWhenUsed="0"/>
-    <w:lsdException w:name="Light Shading Accent 3" w:semiHidden="0" w:uiPriority="60" w:unhideWhenUsed="0"/>
-    <w:lsdException w:name="Light List Accent 3" w:semiHidden="0" w:uiPriority="61" w:unhideWhenUsed="0"/>
-    <w:lsdException w:name="Light Grid Accent 3" w:semiHidden="0" w:uiPriority="62" w:unhideWhenUsed="0"/>
-    <w:lsdException w:name="Medium Shading 1 Accent 3" w:semiHidden="0" w:uiPriority="63" w:unhideWhenUsed="0"/>
-    <w:lsdException w:name="Medium Shading 2 Accent 3" w:semiHidden="0" w:uiPriority="64" w:unhideWhenUsed="0"/>
-    <w:lsdException w:name="Medium List 1 Accent 3" w:semiHidden="0" w:uiPriority="65" w:unhideWhenUsed="0"/>
-    <w:lsdException w:name="Medium List 2 Accent 3" w:semiHidden="0" w:uiPriority="66" w:unhideWhenUsed="0"/>
-    <w:lsdException w:name="Medium Grid 1 Accent 3" w:semiHidden="0" w:uiPriority="67" w:unhideWhenUsed="0"/>
-    <w:lsdException w:name="Medium Grid 2 Accent 3" w:semiHidden="0" w:uiPriority="68" w:unhideWhenUsed="0"/>
-    <w:lsdException w:name="Medium Grid 3 Accent 3" w:semiHidden="0" w:uiPriority="69" w:unhideWhenUsed="0"/>
-    <w:lsdException w:name="Dark List Accent 3" w:semiHidden="0" w:uiPriority="70" w:unhideWhenUsed="0"/>
-    <w:lsdException w:name="Colorful Shading Accent 3" w:semiHidden="0" w:uiPriority="71" w:unhideWhenUsed="0"/>
-    <w:lsdException w:name="Colorful List Accent 3" w:semiHidden="0" w:uiPriority="72" w:unhideWhenUsed="0"/>
-    <w:lsdException w:name="Colorful Grid Accent 3" w:semiHidden="0" w:uiPriority="73" w:unhideWhenUsed="0"/>
-    <w:lsdException w:name="Light Shading Accent 4" w:semiHidden="0" w:uiPriority="60" w:unhideWhenUsed="0"/>
-    <w:lsdException w:name="Light List Accent 4" w:semiHidden="0" w:uiPriority="61" w:unhideWhenUsed="0"/>
-    <w:lsdException w:name="Light Grid Accent 4" w:semiHidden="0" w:uiPriority="62" w:unhideWhenUsed="0"/>
-    <w:lsdException w:name="Medium Shading 1 Accent 4" w:semiHidden="0" w:uiPriority="63" w:unhideWhenUsed="0"/>
-    <w:lsdException w:name="Medium Shading 2 Accent 4" w:semiHidden="0" w:uiPriority="64" w:unhideWhenUsed="0"/>
-    <w:lsdException w:name="Medium List 1 Accent 4" w:semiHidden="0" w:uiPriority="65" w:unhideWhenUsed="0"/>
-    <w:lsdException w:name="Medium List 2 Accent 4" w:semiHidden="0" w:uiPriority="66" w:unhideWhenUsed="0"/>
-    <w:lsdException w:name="Medium Grid 1 Accent 4" w:semiHidden="0" w:uiPriority="67" w:unhideWhenUsed="0"/>
-    <w:lsdException w:name="Medium Grid 2 Accent 4" w:semiHidden="0" w:uiPriority="68" w:unhideWhenUsed="0"/>
-    <w:lsdException w:name="Medium Grid 3 Accent 4" w:semiHidden="0" w:uiPriority="69" w:unhideWhenUsed="0"/>
-    <w:lsdException w:name="Dark List Accent 4" w:semiHidden="0" w:uiPriority="70" w:unhideWhenUsed="0"/>
-    <w:lsdException w:name="Colorful Shading Accent 4" w:semiHidden="0" w:uiPriority="71" w:unhideWhenUsed="0"/>
-    <w:lsdException w:name="Colorful List Accent 4" w:semiHidden="0" w:uiPriority="72" w:unhideWhenUsed="0"/>
-    <w:lsdException w:name="Colorful Grid Accent 4" w:semiHidden="0" w:uiPriority="73" w:unhideWhenUsed="0"/>
-    <w:lsdException w:name="Light Shading Accent 5" w:semiHidden="0" w:uiPriority="60" w:unhideWhenUsed="0"/>
-    <w:lsdException w:name="Light List Accent 5" w:semiHidden="0" w:uiPriority="61" w:unhideWhenUsed="0"/>
-    <w:lsdException w:name="Light Grid Accent 5" w:semiHidden="0" w:uiPriority="62" w:unhideWhenUsed="0"/>
-    <w:lsdException w:name="Medium Shading 1 Accent 5" w:semiHidden="0" w:uiPriority="63" w:unhideWhenUsed="0"/>
-    <w:lsdException w:name="Medium Shading 2 Accent 5" w:semiHidden="0" w:uiPriority="64" w:unhideWhenUsed="0"/>
-    <w:lsdException w:name="Medium List 1 Accent 5" w:semiHidden="0" w:uiPriority="65" w:unhideWhenUsed="0"/>
-    <w:lsdException w:name="Medium List 2 Accent 5" w:semiHidden="0" w:uiPriority="66" w:unhideWhenUsed="0"/>
-    <w:lsdException w:name="Medium Grid 1 Accent 5" w:semiHidden="0" w:uiPriority="67" w:unhideWhenUsed="0"/>
-    <w:lsdException w:name="Medium Grid 2 Accent 5" w:semiHidden="0" w:uiPriority="68" w:unhideWhenUsed="0"/>
-    <w:lsdException w:name="Medium Grid 3 Accent 5" w:semiHidden="0" w:uiPriority="69" w:unhideWhenUsed="0"/>
-    <w:lsdException w:name="Dark List Accent 5" w:semiHidden="0" w:uiPriority="70" w:unhideWhenUsed="0"/>
-    <w:lsdException w:name="Colorful Shading Accent 5" w:semiHidden="0" w:uiPriority="71" w:unhideWhenUsed="0"/>
-    <w:lsdException w:name="Colorful List Accent 5" w:semiHidden="0" w:uiPriority="72" w:unhideWhenUsed="0"/>
-    <w:lsdException w:name="Colorful Grid Accent 5" w:semiHidden="0" w:uiPriority="73" w:unhideWhenUsed="0"/>
-    <w:lsdException w:name="Light Shading Accent 6" w:semiHidden="0" w:uiPriority="60" w:unhideWhenUsed="0"/>
-    <w:lsdException w:name="Light List Accent 6" w:semiHidden="0" w:uiPriority="61" w:unhideWhenUsed="0"/>
-    <w:lsdException w:name="Light Grid Accent 6" w:semiHidden="0" w:uiPriority="62" w:unhideWhenUsed="0"/>
-    <w:lsdException w:name="Medium Shading 1 Accent 6" w:semiHidden="0" w:uiPriority="63" w:unhideWhenUsed="0"/>
-    <w:lsdException w:name="Medium Shading 2 Accent 6" w:semiHidden="0" w:uiPriority="64" w:unhideWhenUsed="0"/>
-    <w:lsdException w:name="Medium List 1 Accent 6" w:semiHidden="0" w:uiPriority="65" w:unhideWhenUsed="0"/>
-    <w:lsdException w:name="Medium List 2 Accent 6" w:semiHidden="0" w:uiPriority="66" w:unhideWhenUsed="0"/>
-    <w:lsdException w:name="Medium Grid 1 Accent 6" w:semiHidden="0" w:uiPriority="67" w:unhideWhenUsed="0"/>
-    <w:lsdException w:name="Medium Grid 2 Accent 6" w:semiHidden="0" w:uiPriority="68" w:unhideWhenUsed="0"/>
-    <w:lsdException w:name="Medium Grid 3 Accent 6" w:semiHidden="0" w:uiPriority="69" w:unhideWhenUsed="0"/>
-    <w:lsdException w:name="Dark List Accent 6" w:semiHidden="0" w:uiPriority="70" w:unhideWhenUsed="0"/>
-    <w:lsdException w:name="Colorful Shading Accent 6" w:semiHidden="0" w:uiPriority="71" w:unhideWhenUsed="0"/>
-    <w:lsdException w:name="Colorful List Accent 6" w:semiHidden="0" w:uiPriority="72" w:unhideWhenUsed="0"/>
-    <w:lsdException w:name="Colorful Grid Accent 6" w:semiHidden="0" w:uiPriority="73" w:unhideWhenUsed="0"/>
-    <w:lsdException w:name="Subtle Emphasis" w:semiHidden="0" w:uiPriority="19" w:unhideWhenUsed="0" w:qFormat="1"/>
-    <w:lsdException w:name="Intense Emphasis" w:semiHidden="0" w:uiPriority="21" w:unhideWhenUsed="0" w:qFormat="1"/>
-    <w:lsdException w:name="Subtle Reference" w:semiHidden="0" w:uiPriority="31" w:unhideWhenUsed="0" w:qFormat="1"/>
-    <w:lsdException w:name="Intense Reference" w:semiHidden="0" w:uiPriority="32" w:unhideWhenUsed="0" w:qFormat="1"/>
-    <w:lsdException w:name="Book Title" w:semiHidden="0" w:uiPriority="33" w:unhideWhenUsed="0" w:qFormat="1"/>
-    <w:lsdException w:name="Bibliography" w:uiPriority="37"/>
-    <w:lsdException w:name="TOC Heading" w:uiPriority="39" w:qFormat="1"/>
-  </w:latentStyles>
-  <w:style w:type="paragraph" w:default="1" w:styleId="Normal">
-    <w:name w:val="Normal"/>
-    <w:rsid w:val="00843F05"/>
-    <w:pPr>
-      <w:spacing w:after="0"/>
-    </w:pPr>
-    <w:rPr>
-      <w:rFonts w:ascii="Arial" w:eastAsia="Arial" w:hAnsi="Arial" w:cs="Arial"/>
-      <w:color w:val="000000"/>
-      <w:lang w:eastAsia="es-CO"/>
-    </w:rPr>
-  </w:style>
-  <w:style w:type="paragraph" w:styleId="Ttulo1">
-    <w:name w:val="heading 1"/>
-    <w:basedOn w:val="Normal"/>
-    <w:next w:val="Normal"/>
-    <w:link w:val="Ttulo1Car"/>
-    <w:uiPriority w:val="9"/>
-    <w:qFormat/>
-    <w:rsid w:val="00633124"/>
-    <w:pPr>
-      <w:keepNext/>
-      <w:keepLines/>
-      <w:spacing w:before="480"/>
-      <w:outlineLvl w:val="0"/>
-    </w:pPr>
-    <w:rPr>
-      <w:rFonts w:asciiTheme="majorHAnsi" w:eastAsiaTheme="majorEastAsia" w:hAnsiTheme="majorHAnsi" w:cstheme="majorBidi"/>
-      <w:b/>
-      <w:bCs/>
-      <w:color w:val="365F91" w:themeColor="accent1" w:themeShade="BF"/>
-      <w:sz w:val="28"/>
-      <w:szCs w:val="28"/>
-    </w:rPr>
-  </w:style>
-  <w:style w:type="character" w:default="1" w:styleId="Fuentedeprrafopredeter">
-    <w:name w:val="Default Paragraph Font"/>
-    <w:uiPriority w:val="1"/>
-    <w:semiHidden/>
-    <w:unhideWhenUsed/>
-  </w:style>
-  <w:style w:type="table" w:default="1" w:styleId="Tablanormal">
-    <w:name w:val="Normal Table"/>
-    <w:uiPriority w:val="99"/>
-    <w:semiHidden/>
-    <w:unhideWhenUsed/>
-    <w:tblPr>
-      <w:tblInd w:w="0" w:type="dxa"/>
-      <w:tblCellMar>
-        <w:top w:w="0" w:type="dxa"/>
-        <w:left w:w="108" w:type="dxa"/>
-        <w:bottom w:w="0" w:type="dxa"/>
-        <w:right w:w="108" w:type="dxa"/>
-      </w:tblCellMar>
-    </w:tblPr>
-  </w:style>
-  <w:style w:type="numbering" w:default="1" w:styleId="Sinlista">
-    <w:name w:val="No List"/>
-    <w:uiPriority w:val="99"/>
-    <w:semiHidden/>
-    <w:unhideWhenUsed/>
-  </w:style>
-  <w:style w:type="paragraph" w:styleId="Textodeglobo">
-    <w:name w:val="Balloon Text"/>
-    <w:basedOn w:val="Normal"/>
-    <w:link w:val="TextodegloboCar"/>
-    <w:uiPriority w:val="99"/>
-    <w:semiHidden/>
-    <w:unhideWhenUsed/>
-    <w:rsid w:val="00843F05"/>
-    <w:pPr>
-      <w:spacing w:line="240" w:lineRule="auto"/>
-    </w:pPr>
-    <w:rPr>
-      <w:rFonts w:ascii="Tahoma" w:hAnsi="Tahoma" w:cs="Tahoma"/>
-      <w:sz w:val="16"/>
-      <w:szCs w:val="16"/>
-    </w:rPr>
-  </w:style>
-  <w:style w:type="character" w:customStyle="1" w:styleId="TextodegloboCar">
-    <w:name w:val="Texto de globo Car"/>
-    <w:basedOn w:val="Fuentedeprrafopredeter"/>
-    <w:link w:val="Textodeglobo"/>
-    <w:uiPriority w:val="99"/>
-    <w:semiHidden/>
-    <w:rsid w:val="00843F05"/>
-    <w:rPr>
-      <w:rFonts w:ascii="Tahoma" w:eastAsia="Arial" w:hAnsi="Tahoma" w:cs="Tahoma"/>
-      <w:color w:val="000000"/>
-      <w:sz w:val="16"/>
-      <w:szCs w:val="16"/>
-      <w:lang w:eastAsia="es-CO"/>
-    </w:rPr>
-  </w:style>
-  <w:style w:type="paragraph" w:styleId="NormalWeb">
-    <w:name w:val="Normal (Web)"/>
-    <w:basedOn w:val="Normal"/>
-    <w:uiPriority w:val="99"/>
-    <w:semiHidden/>
-    <w:unhideWhenUsed/>
-    <w:rsid w:val="00F56624"/>
-    <w:pPr>
-      <w:spacing w:before="100" w:beforeAutospacing="1" w:after="100" w:afterAutospacing="1" w:line="240" w:lineRule="auto"/>
-    </w:pPr>
-    <w:rPr>
-      <w:rFonts w:ascii="Times New Roman" w:eastAsia="Times New Roman" w:hAnsi="Times New Roman" w:cs="Times New Roman"/>
-      <w:color w:val="auto"/>
-      <w:sz w:val="24"/>
-      <w:szCs w:val="24"/>
-    </w:rPr>
-  </w:style>
-  <w:style w:type="paragraph" w:styleId="Encabezado">
-    <w:name w:val="header"/>
-    <w:basedOn w:val="Normal"/>
-    <w:link w:val="EncabezadoCar"/>
-    <w:uiPriority w:val="99"/>
-    <w:unhideWhenUsed/>
-    <w:rsid w:val="00F56624"/>
-    <w:pPr>
-      <w:tabs>
-        <w:tab w:val="center" w:pos="4419"/>
-        <w:tab w:val="right" w:pos="8838"/>
-      </w:tabs>
-      <w:spacing w:line="240" w:lineRule="auto"/>
-    </w:pPr>
-  </w:style>
-  <w:style w:type="character" w:customStyle="1" w:styleId="EncabezadoCar">
-    <w:name w:val="Encabezado Car"/>
-    <w:basedOn w:val="Fuentedeprrafopredeter"/>
-    <w:link w:val="Encabezado"/>
-    <w:uiPriority w:val="99"/>
-    <w:rsid w:val="00F56624"/>
-    <w:rPr>
-      <w:rFonts w:ascii="Arial" w:eastAsia="Arial" w:hAnsi="Arial" w:cs="Arial"/>
-      <w:color w:val="000000"/>
-      <w:lang w:eastAsia="es-CO"/>
-    </w:rPr>
-  </w:style>
-  <w:style w:type="paragraph" w:styleId="Piedepgina">
-    <w:name w:val="footer"/>
-    <w:basedOn w:val="Normal"/>
-    <w:link w:val="PiedepginaCar"/>
-    <w:uiPriority w:val="99"/>
-    <w:unhideWhenUsed/>
-    <w:rsid w:val="00F56624"/>
-    <w:pPr>
-      <w:tabs>
-        <w:tab w:val="center" w:pos="4419"/>
-        <w:tab w:val="right" w:pos="8838"/>
-      </w:tabs>
-      <w:spacing w:line="240" w:lineRule="auto"/>
-    </w:pPr>
-  </w:style>
-  <w:style w:type="character" w:customStyle="1" w:styleId="PiedepginaCar">
-    <w:name w:val="Pie de página Car"/>
-    <w:basedOn w:val="Fuentedeprrafopredeter"/>
-    <w:link w:val="Piedepgina"/>
-    <w:uiPriority w:val="99"/>
-    <w:rsid w:val="00F56624"/>
-    <w:rPr>
-      <w:rFonts w:ascii="Arial" w:eastAsia="Arial" w:hAnsi="Arial" w:cs="Arial"/>
-      <w:color w:val="000000"/>
-      <w:lang w:eastAsia="es-CO"/>
-    </w:rPr>
-  </w:style>
-  <w:style w:type="paragraph" w:customStyle="1" w:styleId="ScriptTableText">
-    <w:name w:val="ScriptTableText"/>
-    <w:rsid w:val="00F56624"/>
-    <w:pPr>
-      <w:spacing w:after="0" w:line="240" w:lineRule="auto"/>
-    </w:pPr>
-    <w:rPr>
-      <w:rFonts w:ascii="Times New Roman" w:eastAsia="Times New Roman" w:hAnsi="Times New Roman" w:cs="Times New Roman"/>
-      <w:sz w:val="20"/>
-      <w:szCs w:val="20"/>
-      <w:lang w:val="en-US"/>
-    </w:rPr>
-  </w:style>
-  <w:style w:type="paragraph" w:styleId="Prrafodelista">
-    <w:name w:val="List Paragraph"/>
-    <w:basedOn w:val="Normal"/>
-    <w:uiPriority w:val="34"/>
-    <w:qFormat/>
-    <w:rsid w:val="00F56624"/>
-    <w:pPr>
-      <w:spacing w:line="240" w:lineRule="auto"/>
-      <w:ind w:left="720"/>
-      <w:contextualSpacing/>
-    </w:pPr>
-    <w:rPr>
-      <w:rFonts w:ascii="Times" w:eastAsia="Times New Roman" w:hAnsi="Times" w:cs="Times New Roman"/>
-      <w:color w:val="auto"/>
-      <w:sz w:val="24"/>
-      <w:szCs w:val="20"/>
-      <w:lang w:val="en-US" w:eastAsia="en-US"/>
-    </w:rPr>
-  </w:style>
-  <w:style w:type="paragraph" w:styleId="HTMLconformatoprevio">
-    <w:name w:val="HTML Preformatted"/>
-    <w:basedOn w:val="Normal"/>
-    <w:link w:val="HTMLconformatoprevioCar"/>
-    <w:uiPriority w:val="99"/>
-    <w:unhideWhenUsed/>
-    <w:rsid w:val="00F56624"/>
-    <w:pPr>
-      <w:tabs>
-        <w:tab w:val="left" w:pos="916"/>
-        <w:tab w:val="left" w:pos="1832"/>
-        <w:tab w:val="left" w:pos="2748"/>
-        <w:tab w:val="left" w:pos="3664"/>
-        <w:tab w:val="left" w:pos="4580"/>
-        <w:tab w:val="left" w:pos="5496"/>
-        <w:tab w:val="left" w:pos="6412"/>
-        <w:tab w:val="left" w:pos="7328"/>
-        <w:tab w:val="left" w:pos="8244"/>
-        <w:tab w:val="left" w:pos="9160"/>
-        <w:tab w:val="left" w:pos="10076"/>
-        <w:tab w:val="left" w:pos="10992"/>
-        <w:tab w:val="left" w:pos="11908"/>
-        <w:tab w:val="left" w:pos="12824"/>
-        <w:tab w:val="left" w:pos="13740"/>
-        <w:tab w:val="left" w:pos="14656"/>
-      </w:tabs>
-      <w:spacing w:line="240" w:lineRule="auto"/>
-    </w:pPr>
-    <w:rPr>
-      <w:rFonts w:ascii="Courier New" w:eastAsia="Times New Roman" w:hAnsi="Courier New" w:cs="Courier New"/>
-      <w:color w:val="auto"/>
-      <w:sz w:val="20"/>
-      <w:szCs w:val="20"/>
-    </w:rPr>
-  </w:style>
-  <w:style w:type="character" w:customStyle="1" w:styleId="HTMLconformatoprevioCar">
-    <w:name w:val="HTML con formato previo Car"/>
-    <w:basedOn w:val="Fuentedeprrafopredeter"/>
-    <w:link w:val="HTMLconformatoprevio"/>
-    <w:uiPriority w:val="99"/>
-    <w:rsid w:val="00F56624"/>
-    <w:rPr>
-      <w:rFonts w:ascii="Courier New" w:eastAsia="Times New Roman" w:hAnsi="Courier New" w:cs="Courier New"/>
-      <w:sz w:val="20"/>
-      <w:szCs w:val="20"/>
-      <w:lang w:eastAsia="es-CO"/>
-    </w:rPr>
-  </w:style>
-  <w:style w:type="character" w:customStyle="1" w:styleId="Ttulo1Car">
-    <w:name w:val="Título 1 Car"/>
-    <w:basedOn w:val="Fuentedeprrafopredeter"/>
-    <w:link w:val="Ttulo1"/>
-    <w:uiPriority w:val="9"/>
-    <w:rsid w:val="00633124"/>
-    <w:rPr>
-      <w:rFonts w:asciiTheme="majorHAnsi" w:eastAsiaTheme="majorEastAsia" w:hAnsiTheme="majorHAnsi" w:cstheme="majorBidi"/>
-      <w:b/>
-      <w:bCs/>
-      <w:color w:val="365F91" w:themeColor="accent1" w:themeShade="BF"/>
-      <w:sz w:val="28"/>
-      <w:szCs w:val="28"/>
-      <w:lang w:eastAsia="es-CO"/>
-    </w:rPr>
-  </w:style>
-  <w:style w:type="paragraph" w:styleId="TtulodeTDC">
-    <w:name w:val="TOC Heading"/>
-    <w:basedOn w:val="Ttulo1"/>
-    <w:next w:val="Normal"/>
-    <w:uiPriority w:val="39"/>
-    <w:semiHidden/>
-    <w:unhideWhenUsed/>
-    <w:qFormat/>
-    <w:rsid w:val="00810A9D"/>
-    <w:pPr>
-      <w:outlineLvl w:val="9"/>
-    </w:pPr>
-  </w:style>
-  <w:style w:type="paragraph" w:styleId="TDC1">
-    <w:name w:val="toc 1"/>
-    <w:basedOn w:val="Normal"/>
-    <w:next w:val="Normal"/>
-    <w:autoRedefine/>
-    <w:uiPriority w:val="39"/>
-    <w:unhideWhenUsed/>
-    <w:rsid w:val="00810A9D"/>
-    <w:pPr>
-      <w:spacing w:after="100"/>
-    </w:pPr>
-  </w:style>
-  <w:style w:type="character" w:styleId="Hipervnculo">
-    <w:name w:val="Hyperlink"/>
-    <w:basedOn w:val="Fuentedeprrafopredeter"/>
-    <w:uiPriority w:val="99"/>
-    <w:unhideWhenUsed/>
-    <w:rsid w:val="00810A9D"/>
-    <w:rPr>
-      <w:color w:val="0000FF" w:themeColor="hyperlink"/>
-      <w:u w:val="single"/>
-    </w:rPr>
-  </w:style>
-  <w:style w:type="table" w:styleId="Tablaconcuadrcula">
-    <w:name w:val="Table Grid"/>
-    <w:basedOn w:val="Tablanormal"/>
-    <w:uiPriority w:val="59"/>
-    <w:rsid w:val="005F40A4"/>
-    <w:pPr>
-      <w:spacing w:after="0" w:line="240" w:lineRule="auto"/>
-    </w:pPr>
-    <w:tblPr>
-      <w:tblInd w:w="0" w:type="dxa"/>
-      <w:tblBorders>
-        <w:top w:val="single" w:sz="4" w:space="0" w:color="auto"/>
-        <w:left w:val="single" w:sz="4" w:space="0" w:color="auto"/>
-        <w:bottom w:val="single" w:sz="4" w:space="0" w:color="auto"/>
-        <w:right w:val="single" w:sz="4" w:space="0" w:color="auto"/>
-        <w:insideH w:val="single" w:sz="4" w:space="0" w:color="auto"/>
-        <w:insideV w:val="single" w:sz="4" w:space="0" w:color="auto"/>
-      </w:tblBorders>
-      <w:tblCellMar>
-        <w:top w:w="0" w:type="dxa"/>
-        <w:left w:w="108" w:type="dxa"/>
-        <w:bottom w:w="0" w:type="dxa"/>
-        <w:right w:w="108" w:type="dxa"/>
-      </w:tblCellMar>
-    </w:tblPr>
-  </w:style>
-</w:styles>
-</file>
-
-<file path=word/stylesWithEffects.xml><?xml version="1.0" encoding="utf-8"?>
-<w:styles xmlns:wpc="http://schemas.microsoft.com/office/word/2010/wordprocessingCanvas" xmlns:mc="http://schemas.openxmlformats.org/markup-compatibility/2006" xmlns:o="urn:schemas-microsoft-com:office:office" xmlns:r="http://schemas.openxmlformats.org/officeDocument/2006/relationships" xmlns:m="http://schemas.openxmlformats.org/officeDocument/2006/math" xmlns:v="urn:schemas-microsoft-com:vml" xmlns:wp14="http://schemas.microsoft.com/office/word/2010/wordprocessingDrawing" xmlns:wp="http://schemas.openxmlformats.org/drawingml/2006/wordprocessingDrawing" xmlns:w10="urn:schemas-microsoft-com:office:word" xmlns:w="http://schemas.openxmlformats.org/wordprocessingml/2006/main" xmlns:w14="http://schemas.microsoft.com/office/word/2010/wordml" xmlns:wpg="http://schemas.microsoft.com/office/word/2010/wordprocessingGroup" xmlns:wpi="http://schemas.microsoft.com/office/word/2010/wordprocessingInk" xmlns:wne="http://schemas.microsoft.com/office/word/2006/wordml" xmlns:wps="http://schemas.microsoft.com/office/word/2010/wordprocessingShape" mc:Ignorable="w14 wp14">
-  <w:docDefaults>
-    <w:rPrDefault>
-      <w:rPr>
-        <w:rFonts w:asciiTheme="minorHAnsi" w:eastAsiaTheme="minorHAnsi" w:hAnsiTheme="minorHAnsi" w:cstheme="minorBidi"/>
-        <w:sz w:val="22"/>
-        <w:szCs w:val="22"/>
-        <w:lang w:val="es-CO" w:eastAsia="en-US" w:bidi="ar-SA"/>
-      </w:rPr>
-    </w:rPrDefault>
-    <w:pPrDefault>
-      <w:pPr>
-        <w:spacing w:after="200" w:line="276" w:lineRule="auto"/>
-      </w:pPr>
-    </w:pPrDefault>
-  </w:docDefaults>
-  <w:latentStyles w:defLockedState="0" w:defUIPriority="99" w:defSemiHidden="1" w:defUnhideWhenUsed="1" w:defQFormat="0" w:count="267">
-    <w:lsdException w:name="Normal" w:semiHidden="0" w:uiPriority="0" w:unhideWhenUsed="0" w:qFormat="1"/>
-    <w:lsdException w:name="heading 1" w:semiHidden="0" w:uiPriority="9" w:unhideWhenUsed="0" w:qFormat="1"/>
-    <w:lsdException w:name="heading 2" w:uiPriority="9" w:qFormat="1"/>
-    <w:lsdException w:name="heading 3" w:uiPriority="9" w:qFormat="1"/>
-    <w:lsdException w:name="heading 4" w:uiPriority="9" w:qFormat="1"/>
-    <w:lsdException w:name="heading 5" w:uiPriority="9" w:qFormat="1"/>
-    <w:lsdException w:name="heading 6" w:uiPriority="9" w:qFormat="1"/>
-    <w:lsdException w:name="heading 7" w:uiPriority="9" w:qFormat="1"/>
-    <w:lsdException w:name="heading 8" w:uiPriority="9" w:qFormat="1"/>
-    <w:lsdException w:name="heading 9" w:uiPriority="9" w:qFormat="1"/>
-    <w:lsdException w:name="toc 1" w:uiPriority="39"/>
-    <w:lsdException w:name="toc 2" w:uiPriority="39"/>
-    <w:lsdException w:name="toc 3" w:uiPriority="39"/>
-    <w:lsdException w:name="toc 4" w:uiPriority="39"/>
-    <w:lsdException w:name="toc 5" w:uiPriority="39"/>
-    <w:lsdException w:name="toc 6" w:uiPriority="39"/>
-    <w:lsdException w:name="toc 7" w:uiPriority="39"/>
-    <w:lsdException w:name="toc 8" w:uiPriority="39"/>
-    <w:lsdException w:name="toc 9" w:uiPriority="39"/>
-    <w:lsdException w:name="caption" w:uiPriority="35" w:qFormat="1"/>
-    <w:lsdException w:name="Title" w:semiHidden="0" w:uiPriority="10" w:unhideWhenUsed="0" w:qFormat="1"/>
-    <w:lsdException w:name="Default Paragraph Font" w:uiPriority="1"/>
-    <w:lsdException w:name="Subtitle" w:semiHidden="0" w:uiPriority="11" w:unhideWhenUsed="0" w:qFormat="1"/>
-    <w:lsdException w:name="Strong" w:semiHidden="0" w:uiPriority="22" w:unhideWhenUsed="0" w:qFormat="1"/>
-    <w:lsdException w:name="Emphasis" w:semiHidden="0" w:uiPriority="20" w:unhideWhenUsed="0" w:qFormat="1"/>
-    <w:lsdException w:name="Table Grid" w:semiHidden="0" w:uiPriority="59" w:unhideWhenUsed="0"/>
-    <w:lsdException w:name="Placeholder Text" w:unhideWhenUsed="0"/>
-    <w:lsdException w:name="No Spacing" w:semiHidden="0" w:uiPriority="1" w:unhideWhenUsed="0" w:qFormat="1"/>
-    <w:lsdException w:name="Light Shading" w:semiHidden="0" w:uiPriority="60" w:unhideWhenUsed="0"/>
-    <w:lsdException w:name="Light List" w:semiHidden="0" w:uiPriority="61" w:unhideWhenUsed="0"/>
-    <w:lsdException w:name="Light Grid" w:semiHidden="0" w:uiPriority="62" w:unhideWhenUsed="0"/>
-    <w:lsdException w:name="Medium Shading 1" w:semiHidden="0" w:uiPriority="63" w:unhideWhenUsed="0"/>
-    <w:lsdException w:name="Medium Shading 2" w:semiHidden="0" w:uiPriority="64" w:unhideWhenUsed="0"/>
-    <w:lsdException w:name="Medium List 1" w:semiHidden="0" w:uiPriority="65" w:unhideWhenUsed="0"/>
-    <w:lsdException w:name="Medium List 2" w:semiHidden="0" w:uiPriority="66" w:unhideWhenUsed="0"/>
-    <w:lsdException w:name="Medium Grid 1" w:semiHidden="0" w:uiPriority="67" w:unhideWhenUsed="0"/>
-    <w:lsdException w:name="Medium Grid 2" w:semiHidden="0" w:uiPriority="68" w:unhideWhenUsed="0"/>
-    <w:lsdException w:name="Medium Grid 3" w:semiHidden="0" w:uiPriority="69" w:unhideWhenUsed="0"/>
-    <w:lsdException w:name="Dark List" w:semiHidden="0" w:uiPriority="70" w:unhideWhenUsed="0"/>
-    <w:lsdException w:name="Colorful Shading" w:semiHidden="0" w:uiPriority="71" w:unhideWhenUsed="0"/>
-    <w:lsdException w:name="Colorful List" w:semiHidden="0" w:uiPriority="72" w:unhideWhenUsed="0"/>
-    <w:lsdException w:name="Colorful Grid" w:semiHidden="0" w:uiPriority="73" w:unhideWhenUsed="0"/>
-    <w:lsdException w:name="Light Shading Accent 1" w:semiHidden="0" w:uiPriority="60" w:unhideWhenUsed="0"/>
-    <w:lsdException w:name="Light List Accent 1" w:semiHidden="0" w:uiPriority="61" w:unhideWhenUsed="0"/>
-    <w:lsdException w:name="Light Grid Accent 1" w:semiHidden="0" w:uiPriority="62" w:unhideWhenUsed="0"/>
-    <w:lsdException w:name="Medium Shading 1 Accent 1" w:semiHidden="0" w:uiPriority="63" w:unhideWhenUsed="0"/>
-    <w:lsdException w:name="Medium Shading 2 Accent 1" w:semiHidden="0" w:uiPriority="64" w:unhideWhenUsed="0"/>
-    <w:lsdException w:name="Medium List 1 Accent 1" w:semiHidden="0" w:uiPriority="65" w:unhideWhenUsed="0"/>
-    <w:lsdException w:name="Revision" w:unhideWhenUsed="0"/>
-    <w:lsdException w:name="List Paragraph" w:semiHidden="0" w:uiPriority="34" w:unhideWhenUsed="0" w:qFormat="1"/>
-    <w:lsdException w:name="Quote" w:semiHidden="0" w:uiPriority="29" w:unhideWhenUsed="0" w:qFormat="1"/>
-    <w:lsdException w:name="Intense Quote" w:semiHidden="0" w:uiPriority="30" w:unhideWhenUsed="0" w:qFormat="1"/>
-    <w:lsdException w:name="Medium List 2 Accent 1" w:semiHidden="0" w:uiPriority="66" w:unhideWhenUsed="0"/>
-    <w:lsdException w:name="Medium Grid 1 Accent 1" w:semiHidden="0" w:uiPriority="67" w:unhideWhenUsed="0"/>
-    <w:lsdException w:name="Medium Grid 2 Accent 1" w:semiHidden="0" w:uiPriority="68" w:unhideWhenUsed="0"/>
-    <w:lsdException w:name="Medium Grid 3 Accent 1" w:semiHidden="0" w:uiPriority="69" w:unhideWhenUsed="0"/>
-    <w:lsdException w:name="Dark List Accent 1" w:semiHidden="0" w:uiPriority="70" w:unhideWhenUsed="0"/>
-    <w:lsdException w:name="Colorful Shading Accent 1" w:semiHidden="0" w:uiPriority="71" w:unhideWhenUsed="0"/>
-    <w:lsdException w:name="Colorful List Accent 1" w:semiHidden="0" w:uiPriority="72" w:unhideWhenUsed="0"/>
-    <w:lsdException w:name="Colorful Grid Accent 1" w:semiHidden="0" w:uiPriority="73" w:unhideWhenUsed="0"/>
-    <w:lsdException w:name="Light Shading Accent 2" w:semiHidden="0" w:uiPriority="60" w:unhideWhenUsed="0"/>
-    <w:lsdException w:name="Light List Accent 2" w:semiHidden="0" w:uiPriority="61" w:unhideWhenUsed="0"/>
-    <w:lsdException w:name="Light Grid Accent 2" w:semiHidden="0" w:uiPriority="62" w:unhideWhenUsed="0"/>
-    <w:lsdException w:name="Medium Shading 1 Accent 2" w:semiHidden="0" w:uiPriority="63" w:unhideWhenUsed="0"/>
-    <w:lsdException w:name="Medium Shading 2 Accent 2" w:semiHidden="0" w:uiPriority="64" w:unhideWhenUsed="0"/>
-    <w:lsdException w:name="Medium List 1 Accent 2" w:semiHidden="0" w:uiPriority="65" w:unhideWhenUsed="0"/>
-    <w:lsdException w:name="Medium List 2 Accent 2" w:semiHidden="0" w:uiPriority="66" w:unhideWhenUsed="0"/>
-    <w:lsdException w:name="Medium Grid 1 Accent 2" w:semiHidden="0" w:uiPriority="67" w:unhideWhenUsed="0"/>
-    <w:lsdException w:name="Medium Grid 2 Accent 2" w:semiHidden="0" w:uiPriority="68" w:unhideWhenUsed="0"/>
-    <w:lsdException w:name="Medium Grid 3 Accent 2" w:semiHidden="0" w:uiPriority="69" w:unhideWhenUsed="0"/>
-    <w:lsdException w:name="Dark List Accent 2" w:semiHidden="0" w:uiPriority="70" w:unhideWhenUsed="0"/>
-    <w:lsdException w:name="Colorful Shading Accent 2" w:semiHidden="0" w:uiPriority="71" w:unhideWhenUsed="0"/>
-    <w:lsdException w:name="Colorful List Accent 2" w:semiHidden="0" w:uiPriority="72" w:unhideWhenUsed="0"/>
-    <w:lsdException w:name="Colorful Grid Accent 2" w:semiHidden="0" w:uiPriority="73" w:unhideWhenUsed="0"/>
-    <w:lsdException w:name="Light Shading Accent 3" w:semiHidden="0" w:uiPriority="60" w:unhideWhenUsed="0"/>
-    <w:lsdException w:name="Light List Accent 3" w:semiHidden="0" w:uiPriority="61" w:unhideWhenUsed="0"/>
-    <w:lsdException w:name="Light Grid Accent 3" w:semiHidden="0" w:uiPriority="62" w:unhideWhenUsed="0"/>
-    <w:lsdException w:name="Medium Shading 1 Accent 3" w:semiHidden="0" w:uiPriority="63" w:unhideWhenUsed="0"/>
-    <w:lsdException w:name="Medium Shading 2 Accent 3" w:semiHidden="0" w:uiPriority="64" w:unhideWhenUsed="0"/>
-    <w:lsdException w:name="Medium List 1 Accent 3" w:semiHidden="0" w:uiPriority="65" w:unhideWhenUsed="0"/>
-    <w:lsdException w:name="Medium List 2 Accent 3" w:semiHidden="0" w:uiPriority="66" w:unhideWhenUsed="0"/>
-    <w:lsdException w:name="Medium Grid 1 Accent 3" w:semiHidden="0" w:uiPriority="67" w:unhideWhenUsed="0"/>
-    <w:lsdException w:name="Medium Grid 2 Accent 3" w:semiHidden="0" w:uiPriority="68" w:unhideWhenUsed="0"/>
-    <w:lsdException w:name="Medium Grid 3 Accent 3" w:semiHidden="0" w:uiPriority="69" w:unhideWhenUsed="0"/>
-    <w:lsdException w:name="Dark List Accent 3" w:semiHidden="0" w:uiPriority="70" w:unhideWhenUsed="0"/>
-    <w:lsdException w:name="Colorful Shading Accent 3" w:semiHidden="0" w:uiPriority="71" w:unhideWhenUsed="0"/>
-    <w:lsdException w:name="Colorful List Accent 3" w:semiHidden="0" w:uiPriority="72" w:unhideWhenUsed="0"/>
-    <w:lsdException w:name="Colorful Grid Accent 3" w:semiHidden="0" w:uiPriority="73" w:unhideWhenUsed="0"/>
-    <w:lsdException w:name="Light Shading Accent 4" w:semiHidden="0" w:uiPriority="60" w:unhideWhenUsed="0"/>
-    <w:lsdException w:name="Light List Accent 4" w:semiHidden="0" w:uiPriority="61" w:unhideWhenUsed="0"/>
-    <w:lsdException w:name="Light Grid Accent 4" w:semiHidden="0" w:uiPriority="62" w:unhideWhenUsed="0"/>
-    <w:lsdException w:name="Medium Shading 1 Accent 4" w:semiHidden="0" w:uiPriority="63" w:unhideWhenUsed="0"/>
-    <w:lsdException w:name="Medium Shading 2 Accent 4" w:semiHidden="0" w:uiPriority="64" w:unhideWhenUsed="0"/>
-    <w:lsdException w:name="Medium List 1 Accent 4" w:semiHidden="0" w:uiPriority="65" w:unhideWhenUsed="0"/>
-    <w:lsdException w:name="Medium List 2 Accent 4" w:semiHidden="0" w:uiPriority="66" w:unhideWhenUsed="0"/>
-    <w:lsdException w:name="Medium Grid 1 Accent 4" w:semiHidden="0" w:uiPriority="67" w:unhideWhenUsed="0"/>
-    <w:lsdException w:name="Medium Grid 2 Accent 4" w:semiHidden="0" w:uiPriority="68" w:unhideWhenUsed="0"/>
-    <w:lsdException w:name="Medium Grid 3 Accent 4" w:semiHidden="0" w:uiPriority="69" w:unhideWhenUsed="0"/>
-    <w:lsdException w:name="Dark List Accent 4" w:semiHidden="0" w:uiPriority="70" w:unhideWhenUsed="0"/>
-    <w:lsdException w:name="Colorful Shading Accent 4" w:semiHidden="0" w:uiPriority="71" w:unhideWhenUsed="0"/>
-    <w:lsdException w:name="Colorful List Accent 4" w:semiHidden="0" w:uiPriority="72" w:unhideWhenUsed="0"/>
-    <w:lsdException w:name="Colorful Grid Accent 4" w:semiHidden="0" w:uiPriority="73" w:unhideWhenUsed="0"/>
-    <w:lsdException w:name="Light Shading Accent 5" w:semiHidden="0" w:uiPriority="60" w:unhideWhenUsed="0"/>
-    <w:lsdException w:name="Light List Accent 5" w:semiHidden="0" w:uiPriority="61" w:unhideWhenUsed="0"/>
-    <w:lsdException w:name="Light Grid Accent 5" w:semiHidden="0" w:uiPriority="62" w:unhideWhenUsed="0"/>
-    <w:lsdException w:name="Medium Shading 1 Accent 5" w:semiHidden="0" w:uiPriority="63" w:unhideWhenUsed="0"/>
-    <w:lsdException w:name="Medium Shading 2 Accent 5" w:semiHidden="0" w:uiPriority="64" w:unhideWhenUsed="0"/>
-    <w:lsdException w:name="Medium List 1 Accent 5" w:semiHidden="0" w:uiPriority="65" w:unhideWhenUsed="0"/>
-    <w:lsdException w:name="Medium List 2 Accent 5" w:semiHidden="0" w:uiPriority="66" w:unhideWhenUsed="0"/>
-    <w:lsdException w:name="Medium Grid 1 Accent 5" w:semiHidden="0" w:uiPriority="67" w:unhideWhenUsed="0"/>
-    <w:lsdException w:name="Medium Grid 2 Accent 5" w:semiHidden="0" w:uiPriority="68" w:unhideWhenUsed="0"/>
-    <w:lsdException w:name="Medium Grid 3 Accent 5" w:semiHidden="0" w:uiPriority="69" w:unhideWhenUsed="0"/>
-    <w:lsdException w:name="Dark List Accent 5" w:semiHidden="0" w:uiPriority="70" w:unhideWhenUsed="0"/>
-    <w:lsdException w:name="Colorful Shading Accent 5" w:semiHidden="0" w:uiPriority="71" w:unhideWhenUsed="0"/>
-    <w:lsdException w:name="Colorful List Accent 5" w:semiHidden="0" w:uiPriority="72" w:unhideWhenUsed="0"/>
-    <w:lsdException w:name="Colorful Grid Accent 5" w:semiHidden="0" w:uiPriority="73" w:unhideWhenUsed="0"/>
-    <w:lsdException w:name="Light Shading Accent 6" w:semiHidden="0" w:uiPriority="60" w:unhideWhenUsed="0"/>
-    <w:lsdException w:name="Light List Accent 6" w:semiHidden="0" w:uiPriority="61" w:unhideWhenUsed="0"/>
-    <w:lsdException w:name="Light Grid Accent 6" w:semiHidden="0" w:uiPriority="62" w:unhideWhenUsed="0"/>
-    <w:lsdException w:name="Medium Shading 1 Accent 6" w:semiHidden="0" w:uiPriority="63" w:unhideWhenUsed="0"/>
-    <w:lsdException w:name="Medium Shading 2 Accent 6" w:semiHidden="0" w:uiPriority="64" w:unhideWhenUsed="0"/>
-    <w:lsdException w:name="Medium List 1 Accent 6" w:semiHidden="0" w:uiPriority="65" w:unhideWhenUsed="0"/>
-    <w:lsdException w:name="Medium List 2 Accent 6" w:semiHidden="0" w:uiPriority="66" w:unhideWhenUsed="0"/>
-    <w:lsdException w:name="Medium Grid 1 Accent 6" w:semiHidden="0" w:uiPriority="67" w:unhideWhenUsed="0"/>
-    <w:lsdException w:name="Medium Grid 2 Accent 6" w:semiHidden="0" w:uiPriority="68" w:unhideWhenUsed="0"/>
-    <w:lsdException w:name="Medium Grid 3 Accent 6" w:semiHidden="0" w:uiPriority="69" w:unhideWhenUsed="0"/>
-    <w:lsdException w:name="Dark List Accent 6" w:semiHidden="0" w:uiPriority="70" w:unhideWhenUsed="0"/>
-    <w:lsdException w:name="Colorful Shading Accent 6" w:semiHidden="0" w:uiPriority="71" w:unhideWhenUsed="0"/>
-    <w:lsdException w:name="Colorful List Accent 6" w:semiHidden="0" w:uiPriority="72" w:unhideWhenUsed="0"/>
-    <w:lsdException w:name="Colorful Grid Accent 6" w:semiHidden="0" w:uiPriority="73" w:unhideWhenUsed="0"/>
-    <w:lsdException w:name="Subtle Emphasis" w:semiHidden="0" w:uiPriority="19" w:unhideWhenUsed="0" w:qFormat="1"/>
-    <w:lsdException w:name="Intense Emphasis" w:semiHidden="0" w:uiPriority="21" w:unhideWhenUsed="0" w:qFormat="1"/>
-    <w:lsdException w:name="Subtle Reference" w:semiHidden="0" w:uiPriority="31" w:unhideWhenUsed="0" w:qFormat="1"/>
-    <w:lsdException w:name="Intense Reference" w:semiHidden="0" w:uiPriority="32" w:unhideWhenUsed="0" w:qFormat="1"/>
-    <w:lsdException w:name="Book Title" w:semiHidden="0" w:uiPriority="33" w:unhideWhenUsed="0" w:qFormat="1"/>
-    <w:lsdException w:name="Bibliography" w:uiPriority="37"/>
-    <w:lsdException w:name="TOC Heading" w:uiPriority="39" w:qFormat="1"/>
+  <w:latentStyles w:defLockedState="0" w:defUIPriority="99" w:defSemiHidden="0" w:defUnhideWhenUsed="0" w:defQFormat="0" w:count="371">
+    <w:lsdException w:name="Normal" w:uiPriority="0" w:qFormat="1"/>
+    <w:lsdException w:name="heading 1" w:uiPriority="9" w:qFormat="1"/>
+    <w:lsdException w:name="heading 2" w:semiHidden="1" w:uiPriority="9" w:unhideWhenUsed="1" w:qFormat="1"/>
+    <w:lsdException w:name="heading 3" w:semiHidden="1" w:uiPriority="9" w:unhideWhenUsed="1" w:qFormat="1"/>
+    <w:lsdException w:name="heading 4" w:semiHidden="1" w:uiPriority="9" w:unhideWhenUsed="1" w:qFormat="1"/>
+    <w:lsdException w:name="heading 5" w:semiHidden="1" w:uiPriority="9" w:unhideWhenUsed="1" w:qFormat="1"/>
+    <w:lsdException w:name="heading 6" w:semiHidden="1" w:uiPriority="9" w:unhideWhenUsed="1" w:qFormat="1"/>
+    <w:lsdException w:name="heading 7" w:semiHidden="1" w:uiPriority="9" w:unhideWhenUsed="1" w:qFormat="1"/>
+    <w:lsdException w:name="heading 8" w:semiHidden="1" w:uiPriority="9" w:unhideWhenUsed="1" w:qFormat="1"/>
+    <w:lsdException w:name="heading 9" w:semiHidden="1" w:uiPriority="9" w:unhideWhenUsed="1" w:qFormat="1"/>
+    <w:lsdException w:name="index 1" w:semiHidden="1" w:unhideWhenUsed="1"/>
+    <w:lsdException w:name="index 2" w:semiHidden="1" w:unhideWhenUsed="1"/>
+    <w:lsdException w:name="index 3" w:semiHidden="1" w:unhideWhenUsed="1"/>
+    <w:lsdException w:name="index 4" w:semiHidden="1" w:unhideWhenUsed="1"/>
+    <w:lsdException w:name="index 5" w:semiHidden="1" w:unhideWhenUsed="1"/>
+    <w:lsdException w:name="index 6" w:semiHidden="1" w:unhideWhenUsed="1"/>
+    <w:lsdException w:name="index 7" w:semiHidden="1" w:unhideWhenUsed="1"/>
+    <w:lsdException w:name="index 8" w:semiHidden="1" w:unhideWhenUsed="1"/>
+    <w:lsdException w:name="index 9" w:semiHidden="1" w:unhideWhenUsed="1"/>
+    <w:lsdException w:name="toc 1" w:semiHidden="1" w:uiPriority="39" w:unhideWhenUsed="1"/>
+    <w:lsdException w:name="toc 2" w:semiHidden="1" w:uiPriority="39" w:unhideWhenUsed="1"/>
+    <w:lsdException w:name="toc 3" w:semiHidden="1" w:uiPriority="39" w:unhideWhenUsed="1"/>
+    <w:lsdException w:name="toc 4" w:semiHidden="1" w:uiPriority="39" w:unhideWhenUsed="1"/>
+    <w:lsdException w:name="toc 5" w:semiHidden="1" w:uiPriority="39" w:unhideWhenUsed="1"/>
+    <w:lsdException w:name="toc 6" w:semiHidden="1" w:uiPriority="39" w:unhideWhenUsed="1"/>
+    <w:lsdException w:name="toc 7" w:semiHidden="1" w:uiPriority="39" w:unhideWhenUsed="1"/>
+    <w:lsdException w:name="toc 8" w:semiHidden="1" w:uiPriority="39" w:unhideWhenUsed="1"/>
+    <w:lsdException w:name="toc 9" w:semiHidden="1" w:uiPriority="39" w:unhideWhenUsed="1"/>
+    <w:lsdException w:name="Normal Indent" w:semiHidden="1" w:unhideWhenUsed="1"/>
+    <w:lsdException w:name="footnote text" w:semiHidden="1" w:unhideWhenUsed="1"/>
+    <w:lsdException w:name="annotation text" w:semiHidden="1" w:unhideWhenUsed="1"/>
+    <w:lsdException w:name="header" w:semiHidden="1" w:unhideWhenUsed="1"/>
+    <w:lsdException w:name="footer" w:semiHidden="1" w:unhideWhenUsed="1"/>
+    <w:lsdException w:name="index heading" w:semiHidden="1" w:unhideWhenUsed="1"/>
+    <w:lsdException w:name="caption" w:semiHidden="1" w:uiPriority="35" w:unhideWhenUsed="1" w:qFormat="1"/>
+    <w:lsdException w:name="table of figures" w:semiHidden="1" w:unhideWhenUsed="1"/>
+    <w:lsdException w:name="envelope address" w:semiHidden="1" w:unhideWhenUsed="1"/>
+    <w:lsdException w:name="envelope return" w:semiHidden="1" w:unhideWhenUsed="1"/>
+    <w:lsdException w:name="footnote reference" w:semiHidden="1" w:unhideWhenUsed="1"/>
+    <w:lsdException w:name="annotation reference" w:semiHidden="1" w:unhideWhenUsed="1"/>
+    <w:lsdException w:name="line number" w:semiHidden="1" w:unhideWhenUsed="1"/>
+    <w:lsdException w:name="page number" w:semiHidden="1" w:unhideWhenUsed="1"/>
+    <w:lsdException w:name="endnote reference" w:semiHidden="1" w:unhideWhenUsed="1"/>
+    <w:lsdException w:name="endnote text" w:semiHidden="1" w:unhideWhenUsed="1"/>
+    <w:lsdException w:name="table of authorities" w:semiHidden="1" w:unhideWhenUsed="1"/>
+    <w:lsdException w:name="macro" w:semiHidden="1" w:unhideWhenUsed="1"/>
+    <w:lsdException w:name="toa heading" w:semiHidden="1" w:unhideWhenUsed="1"/>
+    <w:lsdException w:name="List" w:semiHidden="1" w:unhideWhenUsed="1"/>
+    <w:lsdException w:name="List Bullet" w:semiHidden="1" w:unhideWhenUsed="1"/>
+    <w:lsdException w:name="List Number" w:semiHidden="1" w:unhideWhenUsed="1"/>
+    <w:lsdException w:name="List 2" w:semiHidden="1" w:unhideWhenUsed="1"/>
+    <w:lsdException w:name="List 3" w:semiHidden="1" w:unhideWhenUsed="1"/>
+    <w:lsdException w:name="List 4" w:semiHidden="1" w:unhideWhenUsed="1"/>
+    <w:lsdException w:name="List 5" w:semiHidden="1" w:unhideWhenUsed="1"/>
+    <w:lsdException w:name="List Bullet 2" w:semiHidden="1" w:unhideWhenUsed="1"/>
+    <w:lsdException w:name="List Bullet 3" w:semiHidden="1" w:unhideWhenUsed="1"/>
+    <w:lsdException w:name="List Bullet 4" w:semiHidden="1" w:unhideWhenUsed="1"/>
+    <w:lsdException w:name="List Bullet 5" w:semiHidden="1" w:unhideWhenUsed="1"/>
+    <w:lsdException w:name="List Number 2" w:semiHidden="1" w:unhideWhenUsed="1"/>
+    <w:lsdException w:name="List Number 3" w:semiHidden="1" w:unhideWhenUsed="1"/>
+    <w:lsdException w:name="List Number 4" w:semiHidden="1" w:unhideWhenUsed="1"/>
+    <w:lsdException w:name="List Number 5" w:semiHidden="1" w:unhideWhenUsed="1"/>
+    <w:lsdException w:name="Title" w:uiPriority="10" w:qFormat="1"/>
+    <w:lsdException w:name="Closing" w:semiHidden="1" w:unhideWhenUsed="1"/>
+    <w:lsdException w:name="Signature" w:semiHidden="1" w:unhideWhenUsed="1"/>
+    <w:lsdException w:name="Default Paragraph Font" w:semiHidden="1" w:uiPriority="1" w:unhideWhenUsed="1"/>
+    <w:lsdException w:name="Body Text" w:semiHidden="1" w:unhideWhenUsed="1"/>
+    <w:lsdException w:name="Body Text Indent" w:semiHidden="1" w:unhideWhenUsed="1"/>
+    <w:lsdException w:name="List Continue" w:semiHidden="1" w:unhideWhenUsed="1"/>
+    <w:lsdException w:name="List Continue 2" w:semiHidden="1" w:unhideWhenUsed="1"/>
+    <w:lsdException w:name="List Continue 3" w:semiHidden="1" w:unhideWhenUsed="1"/>
+    <w:lsdException w:name="List Continue 4" w:semiHidden="1" w:unhideWhenUsed="1"/>
+    <w:lsdException w:name="List Continue 5" w:semiHidden="1" w:unhideWhenUsed="1"/>
+    <w:lsdException w:name="Message Header" w:semiHidden="1" w:unhideWhenUsed="1"/>
+    <w:lsdException w:name="Subtitle" w:uiPriority="11" w:qFormat="1"/>
+    <w:lsdException w:name="Salutation" w:semiHidden="1" w:unhideWhenUsed="1"/>
+    <w:lsdException w:name="Date" w:semiHidden="1" w:unhideWhenUsed="1"/>
+    <w:lsdException w:name="Body Text First Indent" w:semiHidden="1" w:unhideWhenUsed="1"/>
+    <w:lsdException w:name="Body Text First Indent 2" w:semiHidden="1" w:unhideWhenUsed="1"/>
+    <w:lsdException w:name="Note Heading" w:semiHidden="1" w:unhideWhenUsed="1"/>
+    <w:lsdException w:name="Body Text 2" w:semiHidden="1" w:unhideWhenUsed="1"/>
+    <w:lsdException w:name="Body Text 3" w:semiHidden="1" w:unhideWhenUsed="1"/>
+    <w:lsdException w:name="Body Text Indent 2" w:semiHidden="1" w:unhideWhenUsed="1"/>
+    <w:lsdException w:name="Body Text Indent 3" w:semiHidden="1" w:unhideWhenUsed="1"/>
+    <w:lsdException w:name="Block Text" w:semiHidden="1" w:unhideWhenUsed="1"/>
+    <w:lsdException w:name="Hyperlink" w:semiHidden="1" w:unhideWhenUsed="1"/>
+    <w:lsdException w:name="FollowedHyperlink" w:semiHidden="1" w:unhideWhenUsed="1"/>
+    <w:lsdException w:name="Strong" w:uiPriority="22" w:qFormat="1"/>
+    <w:lsdException w:name="Emphasis" w:uiPriority="20" w:qFormat="1"/>
+    <w:lsdException w:name="Document Map" w:semiHidden="1" w:unhideWhenUsed="1"/>
+    <w:lsdException w:name="Plain Text" w:semiHidden="1" w:unhideWhenUsed="1"/>
+    <w:lsdException w:name="E-mail Signature" w:semiHidden="1" w:unhideWhenUsed="1"/>
+    <w:lsdException w:name="HTML Top of Form" w:semiHidden="1" w:unhideWhenUsed="1"/>
+    <w:lsdException w:name="HTML Bottom of Form" w:semiHidden="1" w:unhideWhenUsed="1"/>
+    <w:lsdException w:name="Normal (Web)" w:semiHidden="1" w:unhideWhenUsed="1"/>
+    <w:lsdException w:name="HTML Acronym" w:semiHidden="1" w:unhideWhenUsed="1"/>
+    <w:lsdException w:name="HTML Address" w:semiHidden="1" w:unhideWhenUsed="1"/>
+    <w:lsdException w:name="HTML Cite" w:semiHidden="1" w:unhideWhenUsed="1"/>
+    <w:lsdException w:name="HTML Code" w:semiHidden="1" w:unhideWhenUsed="1"/>
+    <w:lsdException w:name="HTML Definition" w:semiHidden="1" w:unhideWhenUsed="1"/>
+    <w:lsdException w:name="HTML Keyboard" w:semiHidden="1" w:unhideWhenUsed="1"/>
+    <w:lsdException w:name="HTML Preformatted" w:semiHidden="1" w:unhideWhenUsed="1"/>
+    <w:lsdException w:name="HTML Sample" w:semiHidden="1" w:unhideWhenUsed="1"/>
+    <w:lsdException w:name="HTML Typewriter" w:semiHidden="1" w:unhideWhenUsed="1"/>
+    <w:lsdException w:name="HTML Variable" w:semiHidden="1" w:unhideWhenUsed="1"/>
+    <w:lsdException w:name="Normal Table" w:semiHidden="1" w:unhideWhenUsed="1"/>
+    <w:lsdException w:name="annotation subject" w:semiHidden="1" w:unhideWhenUsed="1"/>
+    <w:lsdException w:name="No List" w:semiHidden="1" w:unhideWhenUsed="1"/>
+    <w:lsdException w:name="Outline List 1" w:semiHidden="1" w:unhideWhenUsed="1"/>
+    <w:lsdException w:name="Outline List 2" w:semiHidden="1" w:unhideWhenUsed="1"/>
+    <w:lsdException w:name="Outline List 3" w:semiHidden="1" w:unhideWhenUsed="1"/>
+    <w:lsdException w:name="Table Simple 1" w:semiHidden="1" w:unhideWhenUsed="1"/>
+    <w:lsdException w:name="Table Simple 2" w:semiHidden="1" w:unhideWhenUsed="1"/>
+    <w:lsdException w:name="Table Simple 3" w:semiHidden="1" w:unhideWhenUsed="1"/>
+    <w:lsdException w:name="Table Classic 1" w:semiHidden="1" w:unhideWhenUsed="1"/>
+    <w:lsdException w:name="Table Classic 2" w:semiHidden="1" w:unhideWhenUsed="1"/>
+    <w:lsdException w:name="Table Classic 3" w:semiHidden="1" w:unhideWhenUsed="1"/>
+    <w:lsdException w:name="Table Classic 4" w:semiHidden="1" w:unhideWhenUsed="1"/>
+    <w:lsdException w:name="Table Colorful 1" w:semiHidden="1" w:unhideWhenUsed="1"/>
+    <w:lsdException w:name="Table Colorful 2" w:semiHidden="1" w:unhideWhenUsed="1"/>
+    <w:lsdException w:name="Table Colorful 3" w:semiHidden="1" w:unhideWhenUsed="1"/>
+    <w:lsdException w:name="Table Columns 1" w:semiHidden="1" w:unhideWhenUsed="1"/>
+    <w:lsdException w:name="Table Columns 2" w:semiHidden="1" w:unhideWhenUsed="1"/>
+    <w:lsdException w:name="Table Columns 3" w:semiHidden="1" w:unhideWhenUsed="1"/>
+    <w:lsdException w:name="Table Columns 4" w:semiHidden="1" w:unhideWhenUsed="1"/>
+    <w:lsdException w:name="Table Columns 5" w:semiHidden="1" w:unhideWhenUsed="1"/>
+    <w:lsdException w:name="Table Grid 1" w:semiHidden="1" w:unhideWhenUsed="1"/>
+    <w:lsdException w:name="Table Grid 2" w:semiHidden="1" w:unhideWhenUsed="1"/>
+    <w:lsdException w:name="Table Grid 3" w:semiHidden="1" w:unhideWhenUsed="1"/>
+    <w:lsdException w:name="Table Grid 4" w:semiHidden="1" w:unhideWhenUsed="1"/>
+    <w:lsdException w:name="Table Grid 5" w:semiHidden="1" w:unhideWhenUsed="1"/>
+    <w:lsdException w:name="Table Grid 6" w:semiHidden="1" w:unhideWhenUsed="1"/>
+    <w:lsdException w:name="Table Grid 7" w:semiHidden="1" w:unhideWhenUsed="1"/>
+    <w:lsdException w:name="Table Grid 8" w:semiHidden="1" w:unhideWhenUsed="1"/>
+    <w:lsdException w:name="Table List 1" w:semiHidden="1" w:unhideWhenUsed="1"/>
+    <w:lsdException w:name="Table List 2" w:semiHidden="1" w:unhideWhenUsed="1"/>
+    <w:lsdException w:name="Table List 3" w:semiHidden="1" w:unhideWhenUsed="1"/>
+    <w:lsdException w:name="Table List 4" w:semiHidden="1" w:unhideWhenUsed="1"/>
+    <w:lsdException w:name="Table List 5" w:semiHidden="1" w:unhideWhenUsed="1"/>
+    <w:lsdException w:name="Table List 6" w:semiHidden="1" w:unhideWhenUsed="1"/>
+    <w:lsdException w:name="Table List 7" w:semiHidden="1" w:unhideWhenUsed="1"/>
+    <w:lsdException w:name="Table List 8" w:semiHidden="1" w:unhideWhenUsed="1"/>
+    <w:lsdException w:name="Table 3D effects 1" w:semiHidden="1" w:unhideWhenUsed="1"/>
+    <w:lsdException w:name="Table 3D effects 2" w:semiHidden="1" w:unhideWhenUsed="1"/>
+    <w:lsdException w:name="Table 3D effects 3" w:semiHidden="1" w:unhideWhenUsed="1"/>
+    <w:lsdException w:name="Table Contemporary" w:semiHidden="1" w:unhideWhenUsed="1"/>
+    <w:lsdException w:name="Table Elegant" w:semiHidden="1" w:unhideWhenUsed="1"/>
+    <w:lsdException w:name="Table Professional" w:semiHidden="1" w:unhideWhenUsed="1"/>
+    <w:lsdException w:name="Table Subtle 1" w:semiHidden="1" w:unhideWhenUsed="1"/>
+    <w:lsdException w:name="Table Subtle 2" w:semiHidden="1" w:unhideWhenUsed="1"/>
+    <w:lsdException w:name="Table Web 1" w:semiHidden="1" w:unhideWhenUsed="1"/>
+    <w:lsdException w:name="Table Web 2" w:semiHidden="1" w:unhideWhenUsed="1"/>
+    <w:lsdException w:name="Table Web 3" w:semiHidden="1" w:unhideWhenUsed="1"/>
+    <w:lsdException w:name="Balloon Text" w:semiHidden="1" w:unhideWhenUsed="1"/>
+    <w:lsdException w:name="Table Grid" w:uiPriority="59"/>
+    <w:lsdException w:name="Table Theme" w:semiHidden="1" w:unhideWhenUsed="1"/>
+    <w:lsdException w:name="Placeholder Text" w:semiHidden="1"/>
+    <w:lsdException w:name="No Spacing" w:uiPriority="1" w:qFormat="1"/>
+    <w:lsdException w:name="Light Shading" w:uiPriority="60"/>
+    <w:lsdException w:name="Light List" w:uiPriority="61"/>
+    <w:lsdException w:name="Light Grid" w:uiPriority="62"/>
+    <w:lsdException w:name="Medium Shading 1" w:uiPriority="63"/>
+    <w:lsdException w:name="Medium Shading 2" w:uiPriority="64"/>
+    <w:lsdException w:name="Medium List 1" w:uiPriority="65"/>
+    <w:lsdException w:name="Medium List 2" w:uiPriority="66"/>
+    <w:lsdException w:name="Medium Grid 1" w:uiPriority="67"/>
+    <w:lsdException w:name="Medium Grid 2" w:uiPriority="68"/>
+    <w:lsdException w:name="Medium Grid 3" w:uiPriority="69"/>
+    <w:lsdException w:name="Dark List" w:uiPriority="70"/>
+    <w:lsdException w:name="Colorful Shading" w:uiPriority="71"/>
+    <w:lsdException w:name="Colorful List" w:uiPriority="72"/>
+    <w:lsdException w:name="Colorful Grid" w:uiPriority="73"/>
+    <w:lsdException w:name="Light Shading Accent 1" w:uiPriority="60"/>
+    <w:lsdException w:name="Light List Accent 1" w:uiPriority="61"/>
+    <w:lsdException w:name="Light Grid Accent 1" w:uiPriority="62"/>
+    <w:lsdException w:name="Medium Shading 1 Accent 1" w:uiPriority="63"/>
+    <w:lsdException w:name="Medium Shading 2 Accent 1" w:uiPriority="64"/>
+    <w:lsdException w:name="Medium List 1 Accent 1" w:uiPriority="65"/>
+    <w:lsdException w:name="Revision" w:semiHidden="1"/>
+    <w:lsdException w:name="List Paragraph" w:uiPriority="34" w:qFormat="1"/>
+    <w:lsdException w:name="Quote" w:uiPriority="29" w:qFormat="1"/>
+    <w:lsdException w:name="Intense Quote" w:uiPriority="30" w:qFormat="1"/>
+    <w:lsdException w:name="Medium List 2 Accent 1" w:uiPriority="66"/>
+    <w:lsdException w:name="Medium Grid 1 Accent 1" w:uiPriority="67"/>
+    <w:lsdException w:name="Medium Grid 2 Accent 1" w:uiPriority="68"/>
+    <w:lsdException w:name="Medium Grid 3 Accent 1" w:uiPriority="69"/>
+    <w:lsdException w:name="Dark List Accent 1" w:uiPriority="70"/>
+    <w:lsdException w:name="Colorful Shading Accent 1" w:uiPriority="71"/>
+    <w:lsdException w:name="Colorful List Accent 1" w:uiPriority="72"/>
+    <w:lsdException w:name="Colorful Grid Accent 1" w:uiPriority="73"/>
+    <w:lsdException w:name="Light Shading Accent 2" w:uiPriority="60"/>
+    <w:lsdException w:name="Light List Accent 2" w:uiPriority="61"/>
+    <w:lsdException w:name="Light Grid Accent 2" w:uiPriority="62"/>
+    <w:lsdException w:name="Medium Shading 1 Accent 2" w:uiPriority="63"/>
+    <w:lsdException w:name="Medium Shading 2 Accent 2" w:uiPriority="64"/>
+    <w:lsdException w:name="Medium List 1 Accent 2" w:uiPriority="65"/>
+    <w:lsdException w:name="Medium List 2 Accent 2" w:uiPriority="66"/>
+    <w:lsdException w:name="Medium Grid 1 Accent 2" w:uiPriority="67"/>
+    <w:lsdException w:name="Medium Grid 2 Accent 2" w:uiPriority="68"/>
+    <w:lsdException w:name="Medium Grid 3 Accent 2" w:uiPriority="69"/>
+    <w:lsdException w:name="Dark List Accent 2" w:uiPriority="70"/>
+    <w:lsdException w:name="Colorful Shading Accent 2" w:uiPriority="71"/>
+    <w:lsdException w:name="Colorful List Accent 2" w:uiPriority="72"/>
+    <w:lsdException w:name="Colorful Grid Accent 2" w:uiPriority="73"/>
+    <w:lsdException w:name="Light Shading Accent 3" w:uiPriority="60"/>
+    <w:lsdException w:name="Light List Accent 3" w:uiPriority="61"/>
+    <w:lsdException w:name="Light Grid Accent 3" w:uiPriority="62"/>
+    <w:lsdException w:name="Medium Shading 1 Accent 3" w:uiPriority="63"/>
+    <w:lsdException w:name="Medium Shading 2 Accent 3" w:uiPriority="64"/>
+    <w:lsdException w:name="Medium List 1 Accent 3" w:uiPriority="65"/>
+    <w:lsdException w:name="Medium List 2 Accent 3" w:uiPriority="66"/>
+    <w:lsdException w:name="Medium Grid 1 Accent 3" w:uiPriority="67"/>
+    <w:lsdException w:name="Medium Grid 2 Accent 3" w:uiPriority="68"/>
+    <w:lsdException w:name="Medium Grid 3 Accent 3" w:uiPriority="69"/>
+    <w:lsdException w:name="Dark List Accent 3" w:uiPriority="70"/>
+    <w:lsdException w:name="Colorful Shading Accent 3" w:uiPriority="71"/>
+    <w:lsdException w:name="Colorful List Accent 3" w:uiPriority="72"/>
+    <w:lsdException w:name="Colorful Grid Accent 3" w:uiPriority="73"/>
+    <w:lsdException w:name="Light Shading Accent 4" w:uiPriority="60"/>
+    <w:lsdException w:name="Light List Accent 4" w:uiPriority="61"/>
+    <w:lsdException w:name="Light Grid Accent 4" w:uiPriority="62"/>
+    <w:lsdException w:name="Medium Shading 1 Accent 4" w:uiPriority="63"/>
+    <w:lsdException w:name="Medium Shading 2 Accent 4" w:uiPriority="64"/>
+    <w:lsdException w:name="Medium List 1 Accent 4" w:uiPriority="65"/>
+    <w:lsdException w:name="Medium List 2 Accent 4" w:uiPriority="66"/>
+    <w:lsdException w:name="Medium Grid 1 Accent 4" w:uiPriority="67"/>
+    <w:lsdException w:name="Medium Grid 2 Accent 4" w:uiPriority="68"/>
+    <w:lsdException w:name="Medium Grid 3 Accent 4" w:uiPriority="69"/>
+    <w:lsdException w:name="Dark List Accent 4" w:uiPriority="70"/>
+    <w:lsdException w:name="Colorful Shading Accent 4" w:uiPriority="71"/>
+    <w:lsdException w:name="Colorful List Accent 4" w:uiPriority="72"/>
+    <w:lsdException w:name="Colorful Grid Accent 4" w:uiPriority="73"/>
+    <w:lsdException w:name="Light Shading Accent 5" w:uiPriority="60"/>
+    <w:lsdException w:name="Light List Accent 5" w:uiPriority="61"/>
+    <w:lsdException w:name="Light Grid Accent 5" w:uiPriority="62"/>
+    <w:lsdException w:name="Medium Shading 1 Accent 5" w:uiPriority="63"/>
+    <w:lsdException w:name="Medium Shading 2 Accent 5" w:uiPriority="64"/>
+    <w:lsdException w:name="Medium List 1 Accent 5" w:uiPriority="65"/>
+    <w:lsdException w:name="Medium List 2 Accent 5" w:uiPriority="66"/>
+    <w:lsdException w:name="Medium Grid 1 Accent 5" w:uiPriority="67"/>
+    <w:lsdException w:name="Medium Grid 2 Accent 5" w:uiPriority="68"/>
+    <w:lsdException w:name="Medium Grid 3 Accent 5" w:uiPriority="69"/>
+    <w:lsdException w:name="Dark List Accent 5" w:uiPriority="70"/>
+    <w:lsdException w:name="Colorful Shading Accent 5" w:uiPriority="71"/>
+    <w:lsdException w:name="Colorful List Accent 5" w:uiPriority="72"/>
+    <w:lsdException w:name="Colorful Grid Accent 5" w:uiPriority="73"/>
+    <w:lsdException w:name="Light Shading Accent 6" w:uiPriority="60"/>
+    <w:lsdException w:name="Light List Accent 6" w:uiPriority="61"/>
+    <w:lsdException w:name="Light Grid Accent 6" w:uiPriority="62"/>
+    <w:lsdException w:name="Medium Shading 1 Accent 6" w:uiPriority="63"/>
+    <w:lsdException w:name="Medium Shading 2 Accent 6" w:uiPriority="64"/>
+    <w:lsdException w:name="Medium List 1 Accent 6" w:uiPriority="65"/>
+    <w:lsdException w:name="Medium List 2 Accent 6" w:uiPriority="66"/>
+    <w:lsdException w:name="Medium Grid 1 Accent 6" w:uiPriority="67"/>
+    <w:lsdException w:name="Medium Grid 2 Accent 6" w:uiPriority="68"/>
+    <w:lsdException w:name="Medium Grid 3 Accent 6" w:uiPriority="69"/>
+    <w:lsdException w:name="Dark List Accent 6" w:uiPriority="70"/>
+    <w:lsdException w:name="Colorful Shading Accent 6" w:uiPriority="71"/>
+    <w:lsdException w:name="Colorful List Accent 6" w:uiPriority="72"/>
+    <w:lsdException w:name="Colorful Grid Accent 6" w:uiPriority="73"/>
+    <w:lsdException w:name="Subtle Emphasis" w:uiPriority="19" w:qFormat="1"/>
+    <w:lsdException w:name="Intense Emphasis" w:uiPriority="21" w:qFormat="1"/>
+    <w:lsdException w:name="Subtle Reference" w:uiPriority="31" w:qFormat="1"/>
+    <w:lsdException w:name="Intense Reference" w:uiPriority="32" w:qFormat="1"/>
+    <w:lsdException w:name="Book Title" w:uiPriority="33" w:qFormat="1"/>
+    <w:lsdException w:name="Bibliography" w:semiHidden="1" w:uiPriority="37" w:unhideWhenUsed="1"/>
+    <w:lsdException w:name="TOC Heading" w:semiHidden="1" w:uiPriority="39" w:unhideWhenUsed="1" w:qFormat="1"/>
+    <w:lsdException w:name="Plain Table 1" w:uiPriority="41"/>
+    <w:lsdException w:name="Plain Table 2" w:uiPriority="42"/>
+    <w:lsdException w:name="Plain Table 3" w:uiPriority="43"/>
+    <w:lsdException w:name="Plain Table 4" w:uiPriority="44"/>
+    <w:lsdException w:name="Plain Table 5" w:uiPriority="45"/>
+    <w:lsdException w:name="Grid Table Light" w:uiPriority="40"/>
+    <w:lsdException w:name="Grid Table 1 Light" w:uiPriority="46"/>
+    <w:lsdException w:name="Grid Table 2" w:uiPriority="47"/>
+    <w:lsdException w:name="Grid Table 3" w:uiPriority="48"/>
+    <w:lsdException w:name="Grid Table 4" w:uiPriority="49"/>
+    <w:lsdException w:name="Grid Table 5 Dark" w:uiPriority="50"/>
+    <w:lsdException w:name="Grid Table 6 Colorful" w:uiPriority="51"/>
+    <w:lsdException w:name="Grid Table 7 Colorful" w:uiPriority="52"/>
+    <w:lsdException w:name="Grid Table 1 Light Accent 1" w:uiPriority="46"/>
+    <w:lsdException w:name="Grid Table 2 Accent 1" w:uiPriority="47"/>
+    <w:lsdException w:name="Grid Table 3 Accent 1" w:uiPriority="48"/>
+    <w:lsdException w:name="Grid Table 4 Accent 1" w:uiPriority="49"/>
+    <w:lsdException w:name="Grid Table 5 Dark Accent 1" w:uiPriority="50"/>
+    <w:lsdException w:name="Grid Table 6 Colorful Accent 1" w:uiPriority="51"/>
+    <w:lsdException w:name="Grid Table 7 Colorful Accent 1" w:uiPriority="52"/>
+    <w:lsdException w:name="Grid Table 1 Light Accent 2" w:uiPriority="46"/>
+    <w:lsdException w:name="Grid Table 2 Accent 2" w:uiPriority="47"/>
+    <w:lsdException w:name="Grid Table 3 Accent 2" w:uiPriority="48"/>
+    <w:lsdException w:name="Grid Table 4 Accent 2" w:uiPriority="49"/>
+    <w:lsdException w:name="Grid Table 5 Dark Accent 2" w:uiPriority="50"/>
+    <w:lsdException w:name="Grid Table 6 Colorful Accent 2" w:uiPriority="51"/>
+    <w:lsdException w:name="Grid Table 7 Colorful Accent 2" w:uiPriority="52"/>
+    <w:lsdException w:name="Grid Table 1 Light Accent 3" w:uiPriority="46"/>
+    <w:lsdException w:name="Grid Table 2 Accent 3" w:uiPriority="47"/>
+    <w:lsdException w:name="Grid Table 3 Accent 3" w:uiPriority="48"/>
+    <w:lsdException w:name="Grid Table 4 Accent 3" w:uiPriority="49"/>
+    <w:lsdException w:name="Grid Table 5 Dark Accent 3" w:uiPriority="50"/>
+    <w:lsdException w:name="Grid Table 6 Colorful Accent 3" w:uiPriority="51"/>
+    <w:lsdException w:name="Grid Table 7 Colorful Accent 3" w:uiPriority="52"/>
+    <w:lsdException w:name="Grid Table 1 Light Accent 4" w:uiPriority="46"/>
+    <w:lsdException w:name="Grid Table 2 Accent 4" w:uiPriority="47"/>
+    <w:lsdException w:name="Grid Table 3 Accent 4" w:uiPriority="48"/>
+    <w:lsdException w:name="Grid Table 4 Accent 4" w:uiPriority="49"/>
+    <w:lsdException w:name="Grid Table 5 Dark Accent 4" w:uiPriority="50"/>
+    <w:lsdException w:name="Grid Table 6 Colorful Accent 4" w:uiPriority="51"/>
+    <w:lsdException w:name="Grid Table 7 Colorful Accent 4" w:uiPriority="52"/>
+    <w:lsdException w:name="Grid Table 1 Light Accent 5" w:uiPriority="46"/>
+    <w:lsdException w:name="Grid Table 2 Accent 5" w:uiPriority="47"/>
+    <w:lsdException w:name="Grid Table 3 Accent 5" w:uiPriority="48"/>
+    <w:lsdException w:name="Grid Table 4 Accent 5" w:uiPriority="49"/>
+    <w:lsdException w:name="Grid Table 5 Dark Accent 5" w:uiPriority="50"/>
+    <w:lsdException w:name="Grid Table 6 Colorful Accent 5" w:uiPriority="51"/>
+    <w:lsdException w:name="Grid Table 7 Colorful Accent 5" w:uiPriority="52"/>
+    <w:lsdException w:name="Grid Table 1 Light Accent 6" w:uiPriority="46"/>
+    <w:lsdException w:name="Grid Table 2 Accent 6" w:uiPriority="47"/>
+    <w:lsdException w:name="Grid Table 3 Accent 6" w:uiPriority="48"/>
+    <w:lsdException w:name="Grid Table 4 Accent 6" w:uiPriority="49"/>
+    <w:lsdException w:name="Grid Table 5 Dark Accent 6" w:uiPriority="50"/>
+    <w:lsdException w:name="Grid Table 6 Colorful Accent 6" w:uiPriority="51"/>
+    <w:lsdException w:name="Grid Table 7 Colorful Accent 6" w:uiPriority="52"/>
+    <w:lsdException w:name="List Table 1 Light" w:uiPriority="46"/>
+    <w:lsdException w:name="List Table 2" w:uiPriority="47"/>
+    <w:lsdException w:name="List Table 3" w:uiPriority="48"/>
+    <w:lsdException w:name="List Table 4" w:uiPriority="49"/>
+    <w:lsdException w:name="List Table 5 Dark" w:uiPriority="50"/>
+    <w:lsdException w:name="List Table 6 Colorful" w:uiPriority="51"/>
+    <w:lsdException w:name="List Table 7 Colorful" w:uiPriority="52"/>
+    <w:lsdException w:name="List Table 1 Light Accent 1" w:uiPriority="46"/>
+    <w:lsdException w:name="List Table 2 Accent 1" w:uiPriority="47"/>
+    <w:lsdException w:name="List Table 3 Accent 1" w:uiPriority="48"/>
+    <w:lsdException w:name="List Table 4 Accent 1" w:uiPriority="49"/>
+    <w:lsdException w:name="List Table 5 Dark Accent 1" w:uiPriority="50"/>
+    <w:lsdException w:name="List Table 6 Colorful Accent 1" w:uiPriority="51"/>
+    <w:lsdException w:name="List Table 7 Colorful Accent 1" w:uiPriority="52"/>
+    <w:lsdException w:name="List Table 1 Light Accent 2" w:uiPriority="46"/>
+    <w:lsdException w:name="List Table 2 Accent 2" w:uiPriority="47"/>
+    <w:lsdException w:name="List Table 3 Accent 2" w:uiPriority="48"/>
+    <w:lsdException w:name="List Table 4 Accent 2" w:uiPriority="49"/>
+    <w:lsdException w:name="List Table 5 Dark Accent 2" w:uiPriority="50"/>
+    <w:lsdException w:name="List Table 6 Colorful Accent 2" w:uiPriority="51"/>
+    <w:lsdException w:name="List Table 7 Colorful Accent 2" w:uiPriority="52"/>
+    <w:lsdException w:name="List Table 1 Light Accent 3" w:uiPriority="46"/>
+    <w:lsdException w:name="List Table 2 Accent 3" w:uiPriority="47"/>
+    <w:lsdException w:name="List Table 3 Accent 3" w:uiPriority="48"/>
+    <w:lsdException w:name="List Table 4 Accent 3" w:uiPriority="49"/>
+    <w:lsdException w:name="List Table 5 Dark Accent 3" w:uiPriority="50"/>
+    <w:lsdException w:name="List Table 6 Colorful Accent 3" w:uiPriority="51"/>
+    <w:lsdException w:name="List Table 7 Colorful Accent 3" w:uiPriority="52"/>
+    <w:lsdException w:name="List Table 1 Light Accent 4" w:uiPriority="46"/>
+    <w:lsdException w:name="List Table 2 Accent 4" w:uiPriority="47"/>
+    <w:lsdException w:name="List Table 3 Accent 4" w:uiPriority="48"/>
+    <w:lsdException w:name="List Table 4 Accent 4" w:uiPriority="49"/>
+    <w:lsdException w:name="List Table 5 Dark Accent 4" w:uiPriority="50"/>
+    <w:lsdException w:name="List Table 6 Colorful Accent 4" w:uiPriority="51"/>
+    <w:lsdException w:name="List Table 7 Colorful Accent 4" w:uiPriority="52"/>
+    <w:lsdException w:name="List Table 1 Light Accent 5" w:uiPriority="46"/>
+    <w:lsdException w:name="List Table 2 Accent 5" w:uiPriority="47"/>
+    <w:lsdException w:name="List Table 3 Accent 5" w:uiPriority="48"/>
+    <w:lsdException w:name="List Table 4 Accent 5" w:uiPriority="49"/>
+    <w:lsdException w:name="List Table 5 Dark Accent 5" w:uiPriority="50"/>
+    <w:lsdException w:name="List Table 6 Colorful Accent 5" w:uiPriority="51"/>
+    <w:lsdException w:name="List Table 7 Colorful Accent 5" w:uiPriority="52"/>
+    <w:lsdException w:name="List Table 1 Light Accent 6" w:uiPriority="46"/>
+    <w:lsdException w:name="List Table 2 Accent 6" w:uiPriority="47"/>
+    <w:lsdException w:name="List Table 3 Accent 6" w:uiPriority="48"/>
+    <w:lsdException w:name="List Table 4 Accent 6" w:uiPriority="49"/>
+    <w:lsdException w:name="List Table 5 Dark Accent 6" w:uiPriority="50"/>
+    <w:lsdException w:name="List Table 6 Colorful Accent 6" w:uiPriority="51"/>
+    <w:lsdException w:name="List Table 7 Colorful Accent 6" w:uiPriority="52"/>
   </w:latentStyles>
   <w:style w:type="paragraph" w:default="1" w:styleId="Normal">
     <w:name w:val="Normal"/>
@@ -7726,7 +8336,7 @@
 </file>
 
 <file path=customXml/itemProps1.xml><?xml version="1.0" encoding="utf-8"?>
-<ds:datastoreItem xmlns:ds="http://schemas.openxmlformats.org/officeDocument/2006/customXml" ds:itemID="{F84DFF86-781E-4D5F-9A11-72007DE5FFFD}">
+<ds:datastoreItem xmlns:ds="http://schemas.openxmlformats.org/officeDocument/2006/customXml" ds:itemID="{AAD2E5F0-3C56-4960-8501-11E2E1240D0F}">
   <ds:schemaRefs>
     <ds:schemaRef ds:uri="http://schemas.openxmlformats.org/officeDocument/2006/bibliography"/>
   </ds:schemaRefs>

</xml_diff>

<commit_message>
procedimiento control de cambios
</commit_message>
<xml_diff>
--- a/NoteBook/working notes and documents/Estandares de Calidad.docx
+++ b/NoteBook/working notes and documents/Estandares de Calidad.docx
@@ -652,6 +652,100 @@
             <w:r>
               <w:t>Versión Inicial Estrategia</w:t>
             </w:r>
+          </w:p>
+        </w:tc>
+      </w:tr>
+      <w:tr>
+        <w:trPr>
+          <w:trHeight w:val="300"/>
+        </w:trPr>
+        <w:tc>
+          <w:tcPr>
+            <w:tcW w:w="1144" w:type="dxa"/>
+            <w:tcMar>
+              <w:top w:w="100" w:type="dxa"/>
+              <w:left w:w="115" w:type="dxa"/>
+              <w:bottom w:w="100" w:type="dxa"/>
+              <w:right w:w="115" w:type="dxa"/>
+            </w:tcMar>
+          </w:tcPr>
+          <w:p>
+            <w:pPr>
+              <w:spacing w:line="240" w:lineRule="auto"/>
+              <w:jc w:val="center"/>
+              <w:rPr>
+                <w:b/>
+              </w:rPr>
+            </w:pPr>
+            <w:r>
+              <w:rPr>
+                <w:b/>
+              </w:rPr>
+              <w:t>2.0</w:t>
+            </w:r>
+          </w:p>
+        </w:tc>
+        <w:tc>
+          <w:tcPr>
+            <w:tcW w:w="2977" w:type="dxa"/>
+            <w:tcMar>
+              <w:top w:w="100" w:type="dxa"/>
+              <w:left w:w="115" w:type="dxa"/>
+              <w:bottom w:w="100" w:type="dxa"/>
+              <w:right w:w="115" w:type="dxa"/>
+            </w:tcMar>
+          </w:tcPr>
+          <w:p>
+            <w:pPr>
+              <w:spacing w:line="240" w:lineRule="auto"/>
+            </w:pPr>
+            <w:r>
+              <w:t>Líder Calidad</w:t>
+            </w:r>
+          </w:p>
+        </w:tc>
+        <w:tc>
+          <w:tcPr>
+            <w:tcW w:w="1701" w:type="dxa"/>
+          </w:tcPr>
+          <w:p>
+            <w:pPr>
+              <w:spacing w:line="240" w:lineRule="auto"/>
+              <w:jc w:val="center"/>
+            </w:pPr>
+            <w:r>
+              <w:t>19/04/2014</w:t>
+            </w:r>
+          </w:p>
+        </w:tc>
+        <w:tc>
+          <w:tcPr>
+            <w:tcW w:w="3544" w:type="dxa"/>
+          </w:tcPr>
+          <w:p>
+            <w:pPr>
+              <w:spacing w:line="240" w:lineRule="auto"/>
+              <w:jc w:val="center"/>
+            </w:pPr>
+            <w:r>
+              <w:t>Se adicionó</w:t>
+            </w:r>
+            <w:r>
+              <w:t xml:space="preserve"> e</w:t>
+            </w:r>
+            <w:bookmarkStart w:id="0" w:name="_GoBack"/>
+            <w:bookmarkEnd w:id="0"/>
+            <w:r>
+              <w:t xml:space="preserve">stándar </w:t>
+            </w:r>
+            <w:r>
+              <w:t>de defectos</w:t>
+            </w:r>
+          </w:p>
+          <w:p>
+            <w:pPr>
+              <w:pStyle w:val="Prrafodelista"/>
+            </w:pPr>
           </w:p>
         </w:tc>
       </w:tr>
@@ -1505,10 +1599,7 @@
     <w:p/>
     <w:p/>
     <w:p/>
-    <w:p>
-      <w:bookmarkStart w:id="0" w:name="_GoBack"/>
-      <w:bookmarkEnd w:id="0"/>
-    </w:p>
+    <w:p/>
     <w:p/>
     <w:p/>
     <w:p/>
@@ -4160,7 +4251,7 @@
         <w:rPr>
           <w:sz w:val="20"/>
           <w:szCs w:val="20"/>
-          <w:lang w:val="en-US"/>
+          <w:lang w:val="es-ES"/>
         </w:rPr>
       </w:pPr>
     </w:p>
@@ -4310,79 +4401,51 @@
         <w:rPr>
           <w:sz w:val="20"/>
           <w:szCs w:val="20"/>
-          <w:lang w:val="es-ES"/>
-        </w:rPr>
-      </w:pPr>
+          <w:lang w:val="en-US"/>
+        </w:rPr>
+      </w:pPr>
+      <w:proofErr w:type="gramStart"/>
       <w:r>
         <w:rPr>
           <w:sz w:val="20"/>
           <w:szCs w:val="20"/>
-          <w:lang w:val="es-ES"/>
-        </w:rPr>
-        <w:t xml:space="preserve">30  </w:t>
-      </w:r>
-      <w:proofErr w:type="spellStart"/>
+          <w:lang w:val="en-US"/>
+        </w:rPr>
+        <w:t>30  Build</w:t>
+      </w:r>
+      <w:proofErr w:type="gramEnd"/>
       <w:r>
         <w:rPr>
           <w:sz w:val="20"/>
           <w:szCs w:val="20"/>
-          <w:lang w:val="es-ES"/>
-        </w:rPr>
-        <w:t>Build</w:t>
-      </w:r>
-      <w:proofErr w:type="spellEnd"/>
+          <w:lang w:val="en-US"/>
+        </w:rPr>
+        <w:t>, Package</w:t>
+      </w:r>
       <w:r>
         <w:rPr>
           <w:sz w:val="20"/>
           <w:szCs w:val="20"/>
-          <w:lang w:val="es-ES"/>
-        </w:rPr>
-        <w:t xml:space="preserve">, </w:t>
-      </w:r>
-      <w:proofErr w:type="spellStart"/>
+          <w:lang w:val="en-US"/>
+        </w:rPr>
+        <w:tab/>
+      </w:r>
       <w:r>
         <w:rPr>
           <w:sz w:val="20"/>
           <w:szCs w:val="20"/>
-          <w:lang w:val="es-ES"/>
-        </w:rPr>
-        <w:t>Package</w:t>
-      </w:r>
-      <w:proofErr w:type="spellEnd"/>
+          <w:lang w:val="en-US"/>
+        </w:rPr>
+        <w:tab/>
+      </w:r>
       <w:r>
         <w:rPr>
           <w:sz w:val="20"/>
           <w:szCs w:val="20"/>
-          <w:lang w:val="es-ES"/>
-        </w:rPr>
-        <w:tab/>
-      </w:r>
-      <w:r>
-        <w:rPr>
-          <w:sz w:val="20"/>
-          <w:szCs w:val="20"/>
-          <w:lang w:val="es-ES"/>
-        </w:rPr>
-        <w:tab/>
-      </w:r>
-      <w:r>
-        <w:rPr>
-          <w:sz w:val="20"/>
-          <w:szCs w:val="20"/>
-          <w:lang w:val="es-ES"/>
-        </w:rPr>
-        <w:t xml:space="preserve">80  </w:t>
-      </w:r>
-      <w:proofErr w:type="spellStart"/>
-      <w:r>
-        <w:rPr>
-          <w:sz w:val="20"/>
-          <w:szCs w:val="20"/>
-          <w:lang w:val="es-ES"/>
-        </w:rPr>
-        <w:t>Function</w:t>
-      </w:r>
-      <w:proofErr w:type="spellEnd"/>
+          <w:lang w:val="en-US"/>
+        </w:rPr>
+        <w:t>80  Function</w:t>
+      </w:r>
     </w:p>
     <w:p>
       <w:pPr>
@@ -6067,6 +6130,17 @@
         </w:tc>
       </w:tr>
     </w:tbl>
+    <w:p/>
+    <w:p>
+      <w:pPr>
+        <w:pStyle w:val="Ttulo1"/>
+        <w:rPr>
+          <w:rFonts w:ascii="Arial" w:hAnsi="Arial" w:cs="Arial"/>
+          <w:sz w:val="22"/>
+          <w:szCs w:val="22"/>
+        </w:rPr>
+      </w:pPr>
+    </w:p>
     <w:p/>
     <w:sectPr>
       <w:headerReference w:type="default" r:id="rId8"/>
@@ -7182,6 +7256,119 @@
     </w:lvl>
   </w:abstractNum>
   <w:abstractNum w:abstractNumId="10">
+    <w:nsid w:val="72741B93"/>
+    <w:multiLevelType w:val="hybridMultilevel"/>
+    <w:tmpl w:val="FD986FA8"/>
+    <w:lvl w:ilvl="0" w:tplc="0C0A0001">
+      <w:start w:val="1"/>
+      <w:numFmt w:val="bullet"/>
+      <w:lvlText w:val=""/>
+      <w:lvlJc w:val="left"/>
+      <w:pPr>
+        <w:ind w:left="720" w:hanging="360"/>
+      </w:pPr>
+      <w:rPr>
+        <w:rFonts w:ascii="Symbol" w:hAnsi="Symbol" w:hint="default"/>
+      </w:rPr>
+    </w:lvl>
+    <w:lvl w:ilvl="1" w:tplc="0C0A0003" w:tentative="1">
+      <w:start w:val="1"/>
+      <w:numFmt w:val="bullet"/>
+      <w:lvlText w:val="o"/>
+      <w:lvlJc w:val="left"/>
+      <w:pPr>
+        <w:ind w:left="1440" w:hanging="360"/>
+      </w:pPr>
+      <w:rPr>
+        <w:rFonts w:ascii="Courier New" w:hAnsi="Courier New" w:cs="Courier New" w:hint="default"/>
+      </w:rPr>
+    </w:lvl>
+    <w:lvl w:ilvl="2" w:tplc="0C0A0005" w:tentative="1">
+      <w:start w:val="1"/>
+      <w:numFmt w:val="bullet"/>
+      <w:lvlText w:val=""/>
+      <w:lvlJc w:val="left"/>
+      <w:pPr>
+        <w:ind w:left="2160" w:hanging="360"/>
+      </w:pPr>
+      <w:rPr>
+        <w:rFonts w:ascii="Wingdings" w:hAnsi="Wingdings" w:hint="default"/>
+      </w:rPr>
+    </w:lvl>
+    <w:lvl w:ilvl="3" w:tplc="0C0A0001" w:tentative="1">
+      <w:start w:val="1"/>
+      <w:numFmt w:val="bullet"/>
+      <w:lvlText w:val=""/>
+      <w:lvlJc w:val="left"/>
+      <w:pPr>
+        <w:ind w:left="2880" w:hanging="360"/>
+      </w:pPr>
+      <w:rPr>
+        <w:rFonts w:ascii="Symbol" w:hAnsi="Symbol" w:hint="default"/>
+      </w:rPr>
+    </w:lvl>
+    <w:lvl w:ilvl="4" w:tplc="0C0A0003" w:tentative="1">
+      <w:start w:val="1"/>
+      <w:numFmt w:val="bullet"/>
+      <w:lvlText w:val="o"/>
+      <w:lvlJc w:val="left"/>
+      <w:pPr>
+        <w:ind w:left="3600" w:hanging="360"/>
+      </w:pPr>
+      <w:rPr>
+        <w:rFonts w:ascii="Courier New" w:hAnsi="Courier New" w:cs="Courier New" w:hint="default"/>
+      </w:rPr>
+    </w:lvl>
+    <w:lvl w:ilvl="5" w:tplc="0C0A0005" w:tentative="1">
+      <w:start w:val="1"/>
+      <w:numFmt w:val="bullet"/>
+      <w:lvlText w:val=""/>
+      <w:lvlJc w:val="left"/>
+      <w:pPr>
+        <w:ind w:left="4320" w:hanging="360"/>
+      </w:pPr>
+      <w:rPr>
+        <w:rFonts w:ascii="Wingdings" w:hAnsi="Wingdings" w:hint="default"/>
+      </w:rPr>
+    </w:lvl>
+    <w:lvl w:ilvl="6" w:tplc="0C0A0001" w:tentative="1">
+      <w:start w:val="1"/>
+      <w:numFmt w:val="bullet"/>
+      <w:lvlText w:val=""/>
+      <w:lvlJc w:val="left"/>
+      <w:pPr>
+        <w:ind w:left="5040" w:hanging="360"/>
+      </w:pPr>
+      <w:rPr>
+        <w:rFonts w:ascii="Symbol" w:hAnsi="Symbol" w:hint="default"/>
+      </w:rPr>
+    </w:lvl>
+    <w:lvl w:ilvl="7" w:tplc="0C0A0003" w:tentative="1">
+      <w:start w:val="1"/>
+      <w:numFmt w:val="bullet"/>
+      <w:lvlText w:val="o"/>
+      <w:lvlJc w:val="left"/>
+      <w:pPr>
+        <w:ind w:left="5760" w:hanging="360"/>
+      </w:pPr>
+      <w:rPr>
+        <w:rFonts w:ascii="Courier New" w:hAnsi="Courier New" w:cs="Courier New" w:hint="default"/>
+      </w:rPr>
+    </w:lvl>
+    <w:lvl w:ilvl="8" w:tplc="0C0A0005" w:tentative="1">
+      <w:start w:val="1"/>
+      <w:numFmt w:val="bullet"/>
+      <w:lvlText w:val=""/>
+      <w:lvlJc w:val="left"/>
+      <w:pPr>
+        <w:ind w:left="6480" w:hanging="360"/>
+      </w:pPr>
+      <w:rPr>
+        <w:rFonts w:ascii="Wingdings" w:hAnsi="Wingdings" w:hint="default"/>
+      </w:rPr>
+    </w:lvl>
+  </w:abstractNum>
+  <w:abstractNum w:abstractNumId="11">
     <w:nsid w:val="7ABE1644"/>
     <w:multiLevelType w:val="hybridMultilevel"/>
     <w:tmpl w:val="B22E16D0"/>
@@ -7319,13 +7506,16 @@
     <w:abstractNumId w:val="1"/>
   </w:num>
   <w:num w:numId="9">
-    <w:abstractNumId w:val="10"/>
+    <w:abstractNumId w:val="11"/>
   </w:num>
   <w:num w:numId="10">
     <w:abstractNumId w:val="7"/>
   </w:num>
   <w:num w:numId="11">
     <w:abstractNumId w:val="4"/>
+  </w:num>
+  <w:num w:numId="12">
+    <w:abstractNumId w:val="10"/>
   </w:num>
 </w:numbering>
 </file>
@@ -8336,7 +8526,7 @@
 </file>
 
 <file path=customXml/itemProps1.xml><?xml version="1.0" encoding="utf-8"?>
-<ds:datastoreItem xmlns:ds="http://schemas.openxmlformats.org/officeDocument/2006/customXml" ds:itemID="{AAD2E5F0-3C56-4960-8501-11E2E1240D0F}">
+<ds:datastoreItem xmlns:ds="http://schemas.openxmlformats.org/officeDocument/2006/customXml" ds:itemID="{C25FDF48-59F8-4941-9980-E6C7BB271B34}">
   <ds:schemaRefs>
     <ds:schemaRef ds:uri="http://schemas.openxmlformats.org/officeDocument/2006/bibliography"/>
   </ds:schemaRefs>

</xml_diff>